<commit_message>
Phase 1 - Done
For the next project phase, more threads must be implemented for promoters. For this "reprom()" must be implemented, creating a specific thread for each promotor.
Project report to be completed.
</commit_message>
<xml_diff>
--- a/Relatorio.docx
+++ b/Relatorio.docx
@@ -20,56 +20,38 @@
           <w:bCs/>
           <w:sz w:val="36"/>
           <w:szCs w:val="36"/>
-        </w:rPr>
-      </w:pPr>
-      <w:proofErr w:type="spellStart"/>
+          <w:lang w:val="pt-PT"/>
+        </w:rPr>
+      </w:pPr>
       <w:r>
         <w:rPr>
           <w:b/>
           <w:bCs/>
           <w:sz w:val="36"/>
           <w:szCs w:val="36"/>
-        </w:rPr>
-        <w:t>Trabalho</w:t>
-      </w:r>
-      <w:proofErr w:type="spellEnd"/>
-      <w:r>
+          <w:lang w:val="pt-PT"/>
+        </w:rPr>
+        <w:t>Trabalho Prático</w:t>
+      </w:r>
+    </w:p>
+    <w:p>
+      <w:pPr>
+        <w:jc w:val="center"/>
         <w:rPr>
           <w:b/>
           <w:bCs/>
           <w:sz w:val="36"/>
           <w:szCs w:val="36"/>
-        </w:rPr>
-        <w:t xml:space="preserve"> </w:t>
-      </w:r>
-      <w:proofErr w:type="spellStart"/>
+          <w:lang w:val="pt-PT"/>
+        </w:rPr>
+      </w:pPr>
       <w:r>
         <w:rPr>
           <w:b/>
           <w:bCs/>
           <w:sz w:val="36"/>
           <w:szCs w:val="36"/>
-        </w:rPr>
-        <w:t>Prático</w:t>
-      </w:r>
-      <w:proofErr w:type="spellEnd"/>
-    </w:p>
-    <w:p>
-      <w:pPr>
-        <w:jc w:val="center"/>
-        <w:rPr>
-          <w:b/>
-          <w:bCs/>
-          <w:sz w:val="36"/>
-          <w:szCs w:val="36"/>
-        </w:rPr>
-      </w:pPr>
-      <w:r>
-        <w:rPr>
-          <w:b/>
-          <w:bCs/>
-          <w:sz w:val="36"/>
-          <w:szCs w:val="36"/>
+          <w:lang w:val="pt-PT"/>
         </w:rPr>
         <w:t>“SOBAY”</w:t>
       </w:r>
@@ -460,6 +442,10 @@
     <w:sdt>
       <w:sdtPr>
         <w:rPr>
+          <w:rFonts w:asciiTheme="minorHAnsi" w:eastAsiaTheme="minorHAnsi" w:hAnsiTheme="minorHAnsi" w:cstheme="minorBidi"/>
+          <w:color w:val="auto"/>
+          <w:sz w:val="22"/>
+          <w:szCs w:val="22"/>
           <w:lang w:val="pt-PT"/>
         </w:rPr>
         <w:id w:val="1812602576"/>
@@ -470,18 +456,14 @@
       </w:sdtPr>
       <w:sdtEndPr>
         <w:rPr>
-          <w:rFonts w:asciiTheme="minorHAnsi" w:eastAsiaTheme="minorHAnsi" w:hAnsiTheme="minorHAnsi" w:cstheme="minorBidi"/>
           <w:b/>
           <w:bCs/>
-          <w:color w:val="auto"/>
-          <w:sz w:val="22"/>
-          <w:szCs w:val="22"/>
         </w:rPr>
       </w:sdtEndPr>
       <w:sdtContent>
         <w:p>
           <w:pPr>
-            <w:pStyle w:val="Ttulo2"/>
+            <w:pStyle w:val="Heading2"/>
             <w:rPr>
               <w:lang w:val="pt-PT"/>
             </w:rPr>
@@ -496,7 +478,7 @@
         </w:p>
         <w:p>
           <w:pPr>
-            <w:pStyle w:val="ndice2"/>
+            <w:pStyle w:val="TOC2"/>
             <w:tabs>
               <w:tab w:val="right" w:leader="dot" w:pos="9350"/>
             </w:tabs>
@@ -520,7 +502,7 @@
           <w:hyperlink w:anchor="_Toc119355851" w:history="1">
             <w:r>
               <w:rPr>
-                <w:rStyle w:val="Hiperligao"/>
+                <w:rStyle w:val="Hyperlink"/>
                 <w:noProof/>
                 <w:lang w:val="pt-PT"/>
               </w:rPr>
@@ -578,7 +560,7 @@
         </w:p>
         <w:p>
           <w:pPr>
-            <w:pStyle w:val="ndice1"/>
+            <w:pStyle w:val="TOC1"/>
             <w:tabs>
               <w:tab w:val="left" w:pos="440"/>
               <w:tab w:val="right" w:leader="dot" w:pos="9350"/>
@@ -591,7 +573,7 @@
           <w:hyperlink w:anchor="_Toc119355852" w:history="1">
             <w:r>
               <w:rPr>
-                <w:rStyle w:val="Hiperligao"/>
+                <w:rStyle w:val="Hyperlink"/>
                 <w:noProof/>
               </w:rPr>
               <w:t>1.</w:t>
@@ -605,7 +587,7 @@
             </w:r>
             <w:r>
               <w:rPr>
-                <w:rStyle w:val="Hiperligao"/>
+                <w:rStyle w:val="Hyperlink"/>
                 <w:noProof/>
               </w:rPr>
               <w:t>Introdução</w:t>
@@ -662,7 +644,7 @@
         </w:p>
         <w:p>
           <w:pPr>
-            <w:pStyle w:val="ndice1"/>
+            <w:pStyle w:val="TOC1"/>
             <w:tabs>
               <w:tab w:val="left" w:pos="440"/>
               <w:tab w:val="right" w:leader="dot" w:pos="9350"/>
@@ -675,7 +657,7 @@
           <w:hyperlink w:anchor="_Toc119355853" w:history="1">
             <w:r>
               <w:rPr>
-                <w:rStyle w:val="Hiperligao"/>
+                <w:rStyle w:val="Hyperlink"/>
                 <w:noProof/>
                 <w:lang w:val="pt-PT"/>
               </w:rPr>
@@ -690,7 +672,7 @@
             </w:r>
             <w:r>
               <w:rPr>
-                <w:rStyle w:val="Hiperligao"/>
+                <w:rStyle w:val="Hyperlink"/>
                 <w:noProof/>
                 <w:lang w:val="pt-PT"/>
               </w:rPr>
@@ -748,7 +730,7 @@
         </w:p>
         <w:p>
           <w:pPr>
-            <w:pStyle w:val="ndice2"/>
+            <w:pStyle w:val="TOC2"/>
             <w:tabs>
               <w:tab w:val="right" w:leader="dot" w:pos="9350"/>
             </w:tabs>
@@ -760,7 +742,7 @@
           <w:hyperlink w:anchor="_Toc119355854" w:history="1">
             <w:r>
               <w:rPr>
-                <w:rStyle w:val="Hiperligao"/>
+                <w:rStyle w:val="Hyperlink"/>
                 <w:noProof/>
                 <w:lang w:val="pt-PT"/>
               </w:rPr>
@@ -818,7 +800,7 @@
         </w:p>
         <w:p>
           <w:pPr>
-            <w:pStyle w:val="ndice2"/>
+            <w:pStyle w:val="TOC2"/>
             <w:tabs>
               <w:tab w:val="right" w:leader="dot" w:pos="9350"/>
             </w:tabs>
@@ -830,7 +812,7 @@
           <w:hyperlink w:anchor="_Toc119355855" w:history="1">
             <w:r>
               <w:rPr>
-                <w:rStyle w:val="Hiperligao"/>
+                <w:rStyle w:val="Hyperlink"/>
                 <w:noProof/>
                 <w:lang w:val="pt-PT"/>
               </w:rPr>
@@ -888,7 +870,7 @@
         </w:p>
         <w:p>
           <w:pPr>
-            <w:pStyle w:val="ndice2"/>
+            <w:pStyle w:val="TOC2"/>
             <w:tabs>
               <w:tab w:val="right" w:leader="dot" w:pos="9350"/>
             </w:tabs>
@@ -900,7 +882,7 @@
           <w:hyperlink w:anchor="_Toc119355856" w:history="1">
             <w:r>
               <w:rPr>
-                <w:rStyle w:val="Hiperligao"/>
+                <w:rStyle w:val="Hyperlink"/>
                 <w:noProof/>
                 <w:lang w:val="pt-PT"/>
               </w:rPr>
@@ -958,7 +940,7 @@
         </w:p>
         <w:p>
           <w:pPr>
-            <w:pStyle w:val="ndice1"/>
+            <w:pStyle w:val="TOC1"/>
             <w:tabs>
               <w:tab w:val="left" w:pos="440"/>
               <w:tab w:val="right" w:leader="dot" w:pos="9350"/>
@@ -971,7 +953,7 @@
           <w:hyperlink w:anchor="_Toc119355857" w:history="1">
             <w:r>
               <w:rPr>
-                <w:rStyle w:val="Hiperligao"/>
+                <w:rStyle w:val="Hyperlink"/>
                 <w:noProof/>
                 <w:lang w:val="pt-PT"/>
               </w:rPr>
@@ -986,7 +968,7 @@
             </w:r>
             <w:r>
               <w:rPr>
-                <w:rStyle w:val="Hiperligao"/>
+                <w:rStyle w:val="Hyperlink"/>
                 <w:noProof/>
                 <w:lang w:val="pt-PT"/>
               </w:rPr>
@@ -1044,7 +1026,7 @@
         </w:p>
         <w:p>
           <w:pPr>
-            <w:pStyle w:val="ndice1"/>
+            <w:pStyle w:val="TOC1"/>
             <w:tabs>
               <w:tab w:val="left" w:pos="440"/>
               <w:tab w:val="right" w:leader="dot" w:pos="9350"/>
@@ -1057,7 +1039,7 @@
           <w:hyperlink w:anchor="_Toc119355858" w:history="1">
             <w:r>
               <w:rPr>
-                <w:rStyle w:val="Hiperligao"/>
+                <w:rStyle w:val="Hyperlink"/>
                 <w:noProof/>
                 <w:lang w:val="pt-PT"/>
               </w:rPr>
@@ -1072,7 +1054,7 @@
             </w:r>
             <w:r>
               <w:rPr>
-                <w:rStyle w:val="Hiperligao"/>
+                <w:rStyle w:val="Hyperlink"/>
                 <w:noProof/>
                 <w:lang w:val="pt-PT"/>
               </w:rPr>
@@ -1130,7 +1112,7 @@
         </w:p>
         <w:p>
           <w:pPr>
-            <w:pStyle w:val="ndice1"/>
+            <w:pStyle w:val="TOC1"/>
             <w:tabs>
               <w:tab w:val="left" w:pos="440"/>
               <w:tab w:val="right" w:leader="dot" w:pos="9350"/>
@@ -1143,7 +1125,7 @@
           <w:hyperlink w:anchor="_Toc119355859" w:history="1">
             <w:r>
               <w:rPr>
-                <w:rStyle w:val="Hiperligao"/>
+                <w:rStyle w:val="Hyperlink"/>
                 <w:noProof/>
                 <w:lang w:val="pt-PT"/>
               </w:rPr>
@@ -1158,7 +1140,7 @@
             </w:r>
             <w:r>
               <w:rPr>
-                <w:rStyle w:val="Hiperligao"/>
+                <w:rStyle w:val="Hyperlink"/>
                 <w:noProof/>
                 <w:lang w:val="pt-PT"/>
               </w:rPr>
@@ -1216,7 +1198,7 @@
         </w:p>
         <w:p>
           <w:pPr>
-            <w:pStyle w:val="ndice1"/>
+            <w:pStyle w:val="TOC1"/>
             <w:tabs>
               <w:tab w:val="left" w:pos="440"/>
               <w:tab w:val="right" w:leader="dot" w:pos="9350"/>
@@ -1229,7 +1211,7 @@
           <w:hyperlink w:anchor="_Toc119355860" w:history="1">
             <w:r>
               <w:rPr>
-                <w:rStyle w:val="Hiperligao"/>
+                <w:rStyle w:val="Hyperlink"/>
                 <w:noProof/>
                 <w:lang w:val="pt-PT"/>
               </w:rPr>
@@ -1244,7 +1226,7 @@
             </w:r>
             <w:r>
               <w:rPr>
-                <w:rStyle w:val="Hiperligao"/>
+                <w:rStyle w:val="Hyperlink"/>
                 <w:noProof/>
                 <w:lang w:val="pt-PT"/>
               </w:rPr>
@@ -1302,7 +1284,7 @@
         </w:p>
         <w:p>
           <w:pPr>
-            <w:pStyle w:val="ndice1"/>
+            <w:pStyle w:val="TOC1"/>
             <w:tabs>
               <w:tab w:val="left" w:pos="440"/>
               <w:tab w:val="right" w:leader="dot" w:pos="9350"/>
@@ -1315,7 +1297,7 @@
           <w:hyperlink w:anchor="_Toc119355861" w:history="1">
             <w:r>
               <w:rPr>
-                <w:rStyle w:val="Hiperligao"/>
+                <w:rStyle w:val="Hyperlink"/>
                 <w:noProof/>
                 <w:lang w:val="pt-PT"/>
               </w:rPr>
@@ -1330,7 +1312,7 @@
             </w:r>
             <w:r>
               <w:rPr>
-                <w:rStyle w:val="Hiperligao"/>
+                <w:rStyle w:val="Hyperlink"/>
                 <w:i/>
                 <w:iCs/>
                 <w:noProof/>
@@ -1340,7 +1322,7 @@
             </w:r>
             <w:r>
               <w:rPr>
-                <w:rStyle w:val="Hiperligao"/>
+                <w:rStyle w:val="Hyperlink"/>
                 <w:noProof/>
                 <w:lang w:val="pt-PT"/>
               </w:rPr>
@@ -1398,7 +1380,7 @@
         </w:p>
         <w:p>
           <w:pPr>
-            <w:pStyle w:val="ndice1"/>
+            <w:pStyle w:val="TOC1"/>
             <w:tabs>
               <w:tab w:val="left" w:pos="440"/>
               <w:tab w:val="right" w:leader="dot" w:pos="9350"/>
@@ -1411,7 +1393,7 @@
           <w:hyperlink w:anchor="_Toc119355862" w:history="1">
             <w:r>
               <w:rPr>
-                <w:rStyle w:val="Hiperligao"/>
+                <w:rStyle w:val="Hyperlink"/>
                 <w:noProof/>
                 <w:lang w:val="pt-PT"/>
               </w:rPr>
@@ -1426,7 +1408,7 @@
             </w:r>
             <w:r>
               <w:rPr>
-                <w:rStyle w:val="Hiperligao"/>
+                <w:rStyle w:val="Hyperlink"/>
                 <w:noProof/>
                 <w:lang w:val="pt-PT"/>
               </w:rPr>
@@ -1646,7 +1628,7 @@
     <w:p/>
     <w:p>
       <w:pPr>
-        <w:pStyle w:val="Ttulo1"/>
+        <w:pStyle w:val="Heading1"/>
       </w:pPr>
       <w:bookmarkStart w:id="1" w:name="_Toc119355852"/>
       <w:proofErr w:type="spellStart"/>
@@ -1748,7 +1730,7 @@
     </w:p>
     <w:p>
       <w:pPr>
-        <w:pStyle w:val="PargrafodaLista"/>
+        <w:pStyle w:val="ListParagraph"/>
         <w:numPr>
           <w:ilvl w:val="0"/>
           <w:numId w:val="2"/>
@@ -1801,7 +1783,7 @@
     </w:p>
     <w:p>
       <w:pPr>
-        <w:pStyle w:val="PargrafodaLista"/>
+        <w:pStyle w:val="ListParagraph"/>
         <w:ind w:left="1080"/>
         <w:jc w:val="both"/>
         <w:rPr>
@@ -1811,7 +1793,7 @@
     </w:p>
     <w:p>
       <w:pPr>
-        <w:pStyle w:val="PargrafodaLista"/>
+        <w:pStyle w:val="ListParagraph"/>
         <w:numPr>
           <w:ilvl w:val="0"/>
           <w:numId w:val="2"/>
@@ -1896,7 +1878,7 @@
     </w:p>
     <w:p>
       <w:pPr>
-        <w:pStyle w:val="PargrafodaLista"/>
+        <w:pStyle w:val="ListParagraph"/>
         <w:ind w:left="1080"/>
         <w:jc w:val="both"/>
         <w:rPr>
@@ -1906,7 +1888,7 @@
     </w:p>
     <w:p>
       <w:pPr>
-        <w:pStyle w:val="PargrafodaLista"/>
+        <w:pStyle w:val="ListParagraph"/>
         <w:numPr>
           <w:ilvl w:val="0"/>
           <w:numId w:val="2"/>
@@ -1959,7 +1941,7 @@
     </w:p>
     <w:p>
       <w:pPr>
-        <w:pStyle w:val="PargrafodaLista"/>
+        <w:pStyle w:val="ListParagraph"/>
         <w:rPr>
           <w:lang w:val="pt-PT"/>
         </w:rPr>
@@ -2087,7 +2069,7 @@
     </w:p>
     <w:p>
       <w:pPr>
-        <w:pStyle w:val="Ttulo1"/>
+        <w:pStyle w:val="Heading1"/>
         <w:rPr>
           <w:lang w:val="pt-PT"/>
         </w:rPr>
@@ -2109,7 +2091,7 @@
       <w:commentRangeEnd w:id="3"/>
       <w:r>
         <w:rPr>
-          <w:rStyle w:val="Refdecomentrio"/>
+          <w:rStyle w:val="CommentReference"/>
           <w:rFonts w:asciiTheme="minorHAnsi" w:eastAsiaTheme="minorHAnsi" w:hAnsiTheme="minorHAnsi" w:cstheme="minorBidi"/>
           <w:b w:val="0"/>
           <w:color w:val="auto"/>
@@ -2127,7 +2109,7 @@
     </w:p>
     <w:p>
       <w:pPr>
-        <w:pStyle w:val="Ttulo2"/>
+        <w:pStyle w:val="Heading2"/>
         <w:ind w:left="360"/>
         <w:rPr>
           <w:lang w:val="pt-PT"/>
@@ -2223,7 +2205,7 @@
     </w:p>
     <w:p>
       <w:pPr>
-        <w:pStyle w:val="Ttulo2"/>
+        <w:pStyle w:val="Heading2"/>
         <w:ind w:firstLine="360"/>
         <w:rPr>
           <w:lang w:val="pt-PT"/>
@@ -2332,7 +2314,7 @@
     </w:p>
     <w:p>
       <w:pPr>
-        <w:pStyle w:val="Ttulo2"/>
+        <w:pStyle w:val="Heading2"/>
         <w:ind w:firstLine="360"/>
         <w:rPr>
           <w:lang w:val="pt-PT"/>
@@ -2572,7 +2554,7 @@
     </w:p>
     <w:p>
       <w:pPr>
-        <w:pStyle w:val="Ttulo1"/>
+        <w:pStyle w:val="Heading1"/>
         <w:rPr>
           <w:lang w:val="pt-PT"/>
         </w:rPr>
@@ -2589,7 +2571,7 @@
       <w:commentRangeEnd w:id="8"/>
       <w:r>
         <w:rPr>
-          <w:rStyle w:val="Refdecomentrio"/>
+          <w:rStyle w:val="CommentReference"/>
           <w:rFonts w:asciiTheme="minorHAnsi" w:eastAsiaTheme="minorHAnsi" w:hAnsiTheme="minorHAnsi" w:cstheme="minorBidi"/>
           <w:b w:val="0"/>
           <w:color w:val="auto"/>
@@ -2599,7 +2581,7 @@
       <w:commentRangeEnd w:id="9"/>
       <w:r>
         <w:rPr>
-          <w:rStyle w:val="Refdecomentrio"/>
+          <w:rStyle w:val="CommentReference"/>
           <w:rFonts w:asciiTheme="minorHAnsi" w:eastAsiaTheme="minorHAnsi" w:hAnsiTheme="minorHAnsi" w:cstheme="minorBidi"/>
           <w:b w:val="0"/>
           <w:color w:val="auto"/>
@@ -2827,7 +2809,7 @@
     </w:p>
     <w:p>
       <w:pPr>
-        <w:pStyle w:val="Ttulo1"/>
+        <w:pStyle w:val="Heading1"/>
         <w:rPr>
           <w:lang w:val="pt-PT"/>
         </w:rPr>
@@ -3052,7 +3034,7 @@
     </w:p>
     <w:p>
       <w:pPr>
-        <w:pStyle w:val="Ttulo1"/>
+        <w:pStyle w:val="Heading1"/>
         <w:rPr>
           <w:lang w:val="pt-PT"/>
         </w:rPr>
@@ -3257,7 +3239,7 @@
     </w:p>
     <w:p>
       <w:pPr>
-        <w:pStyle w:val="Ttulo1"/>
+        <w:pStyle w:val="Heading1"/>
         <w:rPr>
           <w:lang w:val="pt-PT"/>
         </w:rPr>
@@ -3469,7 +3451,7 @@
     </w:p>
     <w:p>
       <w:pPr>
-        <w:pStyle w:val="Ttulo1"/>
+        <w:pStyle w:val="Heading1"/>
         <w:rPr>
           <w:i/>
           <w:iCs/>
@@ -3701,7 +3683,7 @@
     </w:p>
     <w:p>
       <w:pPr>
-        <w:pStyle w:val="Ttulo1"/>
+        <w:pStyle w:val="Heading1"/>
         <w:rPr>
           <w:lang w:val="pt-PT"/>
         </w:rPr>
@@ -3733,11 +3715,11 @@
   <w:comment w:id="3" w:author="Filipa" w:date="2022-11-14T21:38:00Z" w:initials="F">
     <w:p>
       <w:pPr>
-        <w:pStyle w:val="Textodecomentrio"/>
-      </w:pPr>
-      <w:r>
-        <w:rPr>
-          <w:rStyle w:val="Refdecomentrio"/>
+        <w:pStyle w:val="CommentText"/>
+      </w:pPr>
+      <w:r>
+        <w:rPr>
+          <w:rStyle w:val="CommentReference"/>
         </w:rPr>
         <w:annotationRef/>
       </w:r>
@@ -3752,11 +3734,11 @@
   <w:comment w:id="8" w:author="Filipa" w:date="2022-11-14T21:39:00Z" w:initials="F">
     <w:p>
       <w:pPr>
-        <w:pStyle w:val="Textodecomentrio"/>
-      </w:pPr>
-      <w:r>
-        <w:rPr>
-          <w:rStyle w:val="Refdecomentrio"/>
+        <w:pStyle w:val="CommentText"/>
+      </w:pPr>
+      <w:r>
+        <w:rPr>
+          <w:rStyle w:val="CommentReference"/>
         </w:rPr>
         <w:annotationRef/>
       </w:r>
@@ -3771,11 +3753,11 @@
   <w:comment w:id="9" w:author="Filipa" w:date="2022-11-14T21:40:00Z" w:initials="F">
     <w:p>
       <w:pPr>
-        <w:pStyle w:val="Textodecomentrio"/>
-      </w:pPr>
-      <w:r>
-        <w:rPr>
-          <w:rStyle w:val="Refdecomentrio"/>
+        <w:pStyle w:val="CommentText"/>
+      </w:pPr>
+      <w:r>
+        <w:rPr>
+          <w:rStyle w:val="CommentReference"/>
         </w:rPr>
         <w:annotationRef/>
       </w:r>
@@ -3852,7 +3834,7 @@
     <w:sdtContent>
       <w:p>
         <w:pPr>
-          <w:pStyle w:val="Rodap"/>
+          <w:pStyle w:val="Footer"/>
         </w:pPr>
         <w:r>
           <w:rPr>
@@ -3921,7 +3903,7 @@
                           <w:txbxContent>
                             <w:p>
                               <w:pPr>
-                                <w:pStyle w:val="Rodap"/>
+                                <w:pStyle w:val="Footer"/>
                                 <w:pBdr>
                                   <w:top w:val="single" w:sz="12" w:space="1" w:color="A5A5A5" w:themeColor="accent3"/>
                                   <w:bottom w:val="single" w:sz="48" w:space="1" w:color="A5A5A5" w:themeColor="accent3"/>
@@ -3992,12 +3974,12 @@
                   </v:formulas>
                   <v:path gradientshapeok="t" limo="10800,10800" o:connecttype="custom" o:connectlocs="@8,0;0,@9;@8,@7;@6,@9" textboxrect="@3,@3,@4,@5"/>
                 </v:shapetype>
-                <v:shape id="Fluxograma: Processo Alternativo 5" o:spid="_x0000_s1026" type="#_x0000_t176" style="position:absolute;margin-left:0;margin-top:0;width:40.35pt;height:34.75pt;z-index:251660288;visibility:visible;mso-wrap-style:square;mso-width-percent:0;mso-height-percent:0;mso-wrap-distance-left:9pt;mso-wrap-distance-top:0;mso-wrap-distance-right:9pt;mso-wrap-distance-bottom:0;mso-position-horizontal:center;mso-position-horizontal-relative:right-margin-area;mso-position-vertical:center;mso-position-vertical-relative:bottom-margin-area;mso-width-percent:0;mso-height-percent:0;mso-width-relative:page;mso-height-relative:page;v-text-anchor:top" o:gfxdata="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" filled="f" fillcolor="#5c83b4" stroked="f" strokecolor="#737373">
+                <v:shape id="Fluxograma: Processo Alternativo 5" o:spid="_x0000_s1026" type="#_x0000_t176" style="position:absolute;margin-left:0;margin-top:0;width:40.35pt;height:34.75pt;z-index:251660288;visibility:visible;mso-wrap-style:square;mso-width-percent:0;mso-height-percent:0;mso-wrap-distance-left:9pt;mso-wrap-distance-top:0;mso-wrap-distance-right:9pt;mso-wrap-distance-bottom:0;mso-position-horizontal:center;mso-position-horizontal-relative:right-margin-area;mso-position-vertical:center;mso-position-vertical-relative:bottom-margin-area;mso-width-percent:0;mso-height-percent:0;mso-width-relative:page;mso-height-relative:page;v-text-anchor:top" o:gfxdata="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" filled="f" fillcolor="#5c83b4" stroked="f" strokecolor="#737373">
                   <v:textbox>
                     <w:txbxContent>
                       <w:p>
                         <w:pPr>
-                          <w:pStyle w:val="Rodap"/>
+                          <w:pStyle w:val="Footer"/>
                           <w:pBdr>
                             <w:top w:val="single" w:sz="12" w:space="1" w:color="A5A5A5" w:themeColor="accent3"/>
                             <w:bottom w:val="single" w:sz="48" w:space="1" w:color="A5A5A5" w:themeColor="accent3"/>
@@ -4076,7 +4058,7 @@
 <w:hdr xmlns:wpc="http://schemas.microsoft.com/office/word/2010/wordprocessingCanvas" xmlns:cx="http://schemas.microsoft.com/office/drawing/2014/chartex" xmlns:cx1="http://schemas.microsoft.com/office/drawing/2015/9/8/chartex" xmlns:cx2="http://schemas.microsoft.com/office/drawing/2015/10/21/chartex" xmlns:cx3="http://schemas.microsoft.com/office/drawing/2016/5/9/chartex" xmlns:cx4="http://schemas.microsoft.com/office/drawing/2016/5/10/chartex" xmlns:cx5="http://schemas.microsoft.com/office/drawing/2016/5/11/chartex" xmlns:cx6="http://schemas.microsoft.com/office/drawing/2016/5/12/chartex" xmlns:cx7="http://schemas.microsoft.com/office/drawing/2016/5/13/chartex" xmlns:cx8="http://schemas.microsoft.com/office/drawing/2016/5/14/chartex" xmlns:mc="http://schemas.openxmlformats.org/markup-compatibility/2006" xmlns:aink="http://schemas.microsoft.com/office/drawing/2016/ink" xmlns:am3d="http://schemas.microsoft.com/office/drawing/2017/model3d" xmlns:o="urn:schemas-microsoft-com:office:office" xmlns:oel="http://schemas.microsoft.com/office/2019/extlst" xmlns:r="http://schemas.openxmlformats.org/officeDocument/2006/relationships" xmlns:m="http://schemas.openxmlformats.org/officeDocument/2006/math" xmlns:v="urn:schemas-microsoft-com:vml" xmlns:wp14="http://schemas.microsoft.com/office/word/2010/wordprocessingDrawing" xmlns:wp="http://schemas.openxmlformats.org/drawingml/2006/wordprocessingDrawing" xmlns:w10="urn:schemas-microsoft-com:office:word" xmlns:w="http://schemas.openxmlformats.org/wordprocessingml/2006/main" xmlns:w14="http://schemas.microsoft.com/office/word/2010/wordml" xmlns:w15="http://schemas.microsoft.com/office/word/2012/wordml" xmlns:w16cex="http://schemas.microsoft.com/office/word/2018/wordml/cex" xmlns:w16cid="http://schemas.microsoft.com/office/word/2016/wordml/cid" xmlns:w16="http://schemas.microsoft.com/office/word/2018/wordml" xmlns:w16sdtdh="http://schemas.microsoft.com/office/word/2020/wordml/sdtdatahash" xmlns:w16se="http://schemas.microsoft.com/office/word/2015/wordml/symex" xmlns:wpg="http://schemas.microsoft.com/office/word/2010/wordprocessingGroup" xmlns:wpi="http://schemas.microsoft.com/office/word/2010/wordprocessingInk" xmlns:wne="http://schemas.microsoft.com/office/word/2006/wordml" xmlns:wps="http://schemas.microsoft.com/office/word/2010/wordprocessingShape" mc:Ignorable="w14 w15 w16se w16cid w16 w16cex w16sdtdh wp14">
   <w:p>
     <w:pPr>
-      <w:pStyle w:val="Cabealho"/>
+      <w:pStyle w:val="Header"/>
     </w:pPr>
     <w:r>
       <w:rPr>
@@ -4145,7 +4127,7 @@
     <w:lvl w:ilvl="0" w:tplc="7E8432A2">
       <w:start w:val="1"/>
       <w:numFmt w:val="decimal"/>
-      <w:pStyle w:val="Ttulo1"/>
+      <w:pStyle w:val="Heading1"/>
       <w:lvlText w:val="%1."/>
       <w:lvlJc w:val="left"/>
       <w:pPr>
@@ -4938,11 +4920,11 @@
     <w:name w:val="Normal"/>
     <w:qFormat/>
   </w:style>
-  <w:style w:type="paragraph" w:styleId="Ttulo1">
+  <w:style w:type="paragraph" w:styleId="Heading1">
     <w:name w:val="heading 1"/>
     <w:basedOn w:val="Normal"/>
     <w:next w:val="Normal"/>
-    <w:link w:val="Ttulo1Carter"/>
+    <w:link w:val="Heading1Char"/>
     <w:uiPriority w:val="9"/>
     <w:qFormat/>
     <w:rsid w:val="00B204BB"/>
@@ -4963,11 +4945,11 @@
       <w:szCs w:val="32"/>
     </w:rPr>
   </w:style>
-  <w:style w:type="paragraph" w:styleId="Ttulo2">
+  <w:style w:type="paragraph" w:styleId="Heading2">
     <w:name w:val="heading 2"/>
-    <w:basedOn w:val="Ttulo1"/>
+    <w:basedOn w:val="Heading1"/>
     <w:next w:val="Normal"/>
-    <w:link w:val="Ttulo2Carter"/>
+    <w:link w:val="Heading2Char"/>
     <w:uiPriority w:val="9"/>
     <w:unhideWhenUsed/>
     <w:qFormat/>
@@ -4985,12 +4967,13 @@
       <w:szCs w:val="26"/>
     </w:rPr>
   </w:style>
-  <w:style w:type="character" w:default="1" w:styleId="Tipodeletrapredefinidodopargrafo">
+  <w:style w:type="character" w:default="1" w:styleId="DefaultParagraphFont">
     <w:name w:val="Default Paragraph Font"/>
     <w:uiPriority w:val="1"/>
+    <w:semiHidden/>
     <w:unhideWhenUsed/>
   </w:style>
-  <w:style w:type="table" w:default="1" w:styleId="Tabelanormal">
+  <w:style w:type="table" w:default="1" w:styleId="TableNormal">
     <w:name w:val="Normal Table"/>
     <w:uiPriority w:val="99"/>
     <w:semiHidden/>
@@ -5005,16 +4988,16 @@
       </w:tblCellMar>
     </w:tblPr>
   </w:style>
-  <w:style w:type="numbering" w:default="1" w:styleId="Semlista">
+  <w:style w:type="numbering" w:default="1" w:styleId="NoList">
     <w:name w:val="No List"/>
     <w:uiPriority w:val="99"/>
     <w:semiHidden/>
     <w:unhideWhenUsed/>
   </w:style>
-  <w:style w:type="paragraph" w:styleId="Cabealho">
+  <w:style w:type="paragraph" w:styleId="Header">
     <w:name w:val="header"/>
     <w:basedOn w:val="Normal"/>
-    <w:link w:val="CabealhoCarter"/>
+    <w:link w:val="HeaderChar"/>
     <w:uiPriority w:val="99"/>
     <w:unhideWhenUsed/>
     <w:rsid w:val="00B204BB"/>
@@ -5026,17 +5009,17 @@
       <w:spacing w:after="0" w:line="240" w:lineRule="auto"/>
     </w:pPr>
   </w:style>
-  <w:style w:type="character" w:customStyle="1" w:styleId="CabealhoCarter">
-    <w:name w:val="Cabeçalho Caráter"/>
-    <w:basedOn w:val="Tipodeletrapredefinidodopargrafo"/>
-    <w:link w:val="Cabealho"/>
+  <w:style w:type="character" w:customStyle="1" w:styleId="HeaderChar">
+    <w:name w:val="Header Char"/>
+    <w:basedOn w:val="DefaultParagraphFont"/>
+    <w:link w:val="Header"/>
     <w:uiPriority w:val="99"/>
     <w:rsid w:val="00B204BB"/>
   </w:style>
-  <w:style w:type="paragraph" w:styleId="Rodap">
+  <w:style w:type="paragraph" w:styleId="Footer">
     <w:name w:val="footer"/>
     <w:basedOn w:val="Normal"/>
-    <w:link w:val="RodapCarter"/>
+    <w:link w:val="FooterChar"/>
     <w:uiPriority w:val="99"/>
     <w:unhideWhenUsed/>
     <w:rsid w:val="00B204BB"/>
@@ -5048,17 +5031,17 @@
       <w:spacing w:after="0" w:line="240" w:lineRule="auto"/>
     </w:pPr>
   </w:style>
-  <w:style w:type="character" w:customStyle="1" w:styleId="RodapCarter">
-    <w:name w:val="Rodapé Caráter"/>
-    <w:basedOn w:val="Tipodeletrapredefinidodopargrafo"/>
-    <w:link w:val="Rodap"/>
+  <w:style w:type="character" w:customStyle="1" w:styleId="FooterChar">
+    <w:name w:val="Footer Char"/>
+    <w:basedOn w:val="DefaultParagraphFont"/>
+    <w:link w:val="Footer"/>
     <w:uiPriority w:val="99"/>
     <w:rsid w:val="00B204BB"/>
   </w:style>
-  <w:style w:type="character" w:customStyle="1" w:styleId="Ttulo1Carter">
-    <w:name w:val="Título 1 Caráter"/>
-    <w:basedOn w:val="Tipodeletrapredefinidodopargrafo"/>
-    <w:link w:val="Ttulo1"/>
+  <w:style w:type="character" w:customStyle="1" w:styleId="Heading1Char">
+    <w:name w:val="Heading 1 Char"/>
+    <w:basedOn w:val="DefaultParagraphFont"/>
+    <w:link w:val="Heading1"/>
     <w:uiPriority w:val="9"/>
     <w:rsid w:val="00B204BB"/>
     <w:rPr>
@@ -5069,9 +5052,9 @@
       <w:szCs w:val="32"/>
     </w:rPr>
   </w:style>
-  <w:style w:type="paragraph" w:styleId="Cabealhodondice">
+  <w:style w:type="paragraph" w:styleId="TOCHeading">
     <w:name w:val="TOC Heading"/>
-    <w:basedOn w:val="Ttulo1"/>
+    <w:basedOn w:val="Heading1"/>
     <w:next w:val="Normal"/>
     <w:uiPriority w:val="39"/>
     <w:unhideWhenUsed/>
@@ -5081,10 +5064,10 @@
       <w:outlineLvl w:val="9"/>
     </w:pPr>
   </w:style>
-  <w:style w:type="character" w:customStyle="1" w:styleId="Ttulo2Carter">
-    <w:name w:val="Título 2 Caráter"/>
-    <w:basedOn w:val="Tipodeletrapredefinidodopargrafo"/>
-    <w:link w:val="Ttulo2"/>
+  <w:style w:type="character" w:customStyle="1" w:styleId="Heading2Char">
+    <w:name w:val="Heading 2 Char"/>
+    <w:basedOn w:val="DefaultParagraphFont"/>
+    <w:link w:val="Heading2"/>
     <w:uiPriority w:val="9"/>
     <w:rsid w:val="007B2395"/>
     <w:rPr>
@@ -5094,7 +5077,7 @@
       <w:szCs w:val="26"/>
     </w:rPr>
   </w:style>
-  <w:style w:type="paragraph" w:styleId="PargrafodaLista">
+  <w:style w:type="paragraph" w:styleId="ListParagraph">
     <w:name w:val="List Paragraph"/>
     <w:basedOn w:val="Normal"/>
     <w:uiPriority w:val="34"/>
@@ -5105,7 +5088,7 @@
       <w:contextualSpacing/>
     </w:pPr>
   </w:style>
-  <w:style w:type="paragraph" w:styleId="ndice2">
+  <w:style w:type="paragraph" w:styleId="TOC2">
     <w:name w:val="toc 2"/>
     <w:basedOn w:val="Normal"/>
     <w:next w:val="Normal"/>
@@ -5118,7 +5101,7 @@
       <w:ind w:left="220"/>
     </w:pPr>
   </w:style>
-  <w:style w:type="paragraph" w:styleId="ndice1">
+  <w:style w:type="paragraph" w:styleId="TOC1">
     <w:name w:val="toc 1"/>
     <w:basedOn w:val="Normal"/>
     <w:next w:val="Normal"/>
@@ -5130,9 +5113,9 @@
       <w:spacing w:after="100"/>
     </w:pPr>
   </w:style>
-  <w:style w:type="character" w:styleId="Hiperligao">
+  <w:style w:type="character" w:styleId="Hyperlink">
     <w:name w:val="Hyperlink"/>
-    <w:basedOn w:val="Tipodeletrapredefinidodopargrafo"/>
+    <w:basedOn w:val="DefaultParagraphFont"/>
     <w:uiPriority w:val="99"/>
     <w:unhideWhenUsed/>
     <w:rsid w:val="001F3319"/>
@@ -5141,9 +5124,9 @@
       <w:u w:val="single"/>
     </w:rPr>
   </w:style>
-  <w:style w:type="character" w:styleId="Refdecomentrio">
+  <w:style w:type="character" w:styleId="CommentReference">
     <w:name w:val="annotation reference"/>
-    <w:basedOn w:val="Tipodeletrapredefinidodopargrafo"/>
+    <w:basedOn w:val="DefaultParagraphFont"/>
     <w:uiPriority w:val="99"/>
     <w:semiHidden/>
     <w:unhideWhenUsed/>
@@ -5153,10 +5136,10 @@
       <w:szCs w:val="16"/>
     </w:rPr>
   </w:style>
-  <w:style w:type="paragraph" w:styleId="Textodecomentrio">
+  <w:style w:type="paragraph" w:styleId="CommentText">
     <w:name w:val="annotation text"/>
     <w:basedOn w:val="Normal"/>
-    <w:link w:val="TextodecomentrioCarter"/>
+    <w:link w:val="CommentTextChar"/>
     <w:uiPriority w:val="99"/>
     <w:unhideWhenUsed/>
     <w:rsid w:val="00620B95"/>
@@ -5168,10 +5151,10 @@
       <w:szCs w:val="20"/>
     </w:rPr>
   </w:style>
-  <w:style w:type="character" w:customStyle="1" w:styleId="TextodecomentrioCarter">
-    <w:name w:val="Texto de comentário Caráter"/>
-    <w:basedOn w:val="Tipodeletrapredefinidodopargrafo"/>
-    <w:link w:val="Textodecomentrio"/>
+  <w:style w:type="character" w:customStyle="1" w:styleId="CommentTextChar">
+    <w:name w:val="Comment Text Char"/>
+    <w:basedOn w:val="DefaultParagraphFont"/>
+    <w:link w:val="CommentText"/>
     <w:uiPriority w:val="99"/>
     <w:rsid w:val="00620B95"/>
     <w:rPr>
@@ -5179,11 +5162,11 @@
       <w:szCs w:val="20"/>
     </w:rPr>
   </w:style>
-  <w:style w:type="paragraph" w:styleId="Assuntodecomentrio">
+  <w:style w:type="paragraph" w:styleId="CommentSubject">
     <w:name w:val="annotation subject"/>
-    <w:basedOn w:val="Textodecomentrio"/>
-    <w:next w:val="Textodecomentrio"/>
-    <w:link w:val="AssuntodecomentrioCarter"/>
+    <w:basedOn w:val="CommentText"/>
+    <w:next w:val="CommentText"/>
+    <w:link w:val="CommentSubjectChar"/>
     <w:uiPriority w:val="99"/>
     <w:semiHidden/>
     <w:unhideWhenUsed/>
@@ -5193,10 +5176,10 @@
       <w:bCs/>
     </w:rPr>
   </w:style>
-  <w:style w:type="character" w:customStyle="1" w:styleId="AssuntodecomentrioCarter">
-    <w:name w:val="Assunto de comentário Caráter"/>
-    <w:basedOn w:val="TextodecomentrioCarter"/>
-    <w:link w:val="Assuntodecomentrio"/>
+  <w:style w:type="character" w:customStyle="1" w:styleId="CommentSubjectChar">
+    <w:name w:val="Comment Subject Char"/>
+    <w:basedOn w:val="CommentTextChar"/>
+    <w:link w:val="CommentSubject"/>
     <w:uiPriority w:val="99"/>
     <w:semiHidden/>
     <w:rsid w:val="00620B95"/>

</xml_diff>

<commit_message>
relatorio restringido, por completar
</commit_message>
<xml_diff>
--- a/Relatorio.docx
+++ b/Relatorio.docx
@@ -423,7 +423,17 @@
           <w:szCs w:val="28"/>
           <w:lang w:val="pt-PT"/>
         </w:rPr>
-        <w:t>Rafael Couto 2019….</w:t>
+        <w:t>Rafael Couto 201</w:t>
+      </w:r>
+      <w:r>
+        <w:rPr>
+          <w:b/>
+          <w:bCs/>
+          <w:sz w:val="28"/>
+          <w:szCs w:val="28"/>
+          <w:lang w:val="pt-PT"/>
+        </w:rPr>
+        <w:t>9142454</w:t>
       </w:r>
     </w:p>
     <w:p>
@@ -438,7 +448,7 @@
         </w:rPr>
       </w:pPr>
     </w:p>
-    <w:bookmarkStart w:id="0" w:name="_Toc119355851" w:displacedByCustomXml="next"/>
+    <w:bookmarkStart w:id="0" w:name="_Toc119572809" w:displacedByCustomXml="next"/>
     <w:sdt>
       <w:sdtPr>
         <w:rPr>
@@ -463,7 +473,7 @@
       <w:sdtContent>
         <w:p>
           <w:pPr>
-            <w:pStyle w:val="Heading2"/>
+            <w:pStyle w:val="Ttulo2"/>
             <w:rPr>
               <w:lang w:val="pt-PT"/>
             </w:rPr>
@@ -478,7 +488,7 @@
         </w:p>
         <w:p>
           <w:pPr>
-            <w:pStyle w:val="TOC2"/>
+            <w:pStyle w:val="ndice2"/>
             <w:tabs>
               <w:tab w:val="right" w:leader="dot" w:pos="9350"/>
             </w:tabs>
@@ -499,10 +509,10 @@
           <w:r>
             <w:fldChar w:fldCharType="separate"/>
           </w:r>
-          <w:hyperlink w:anchor="_Toc119355851" w:history="1">
-            <w:r>
-              <w:rPr>
-                <w:rStyle w:val="Hyperlink"/>
+          <w:hyperlink w:anchor="_Toc119572809" w:history="1">
+            <w:r>
+              <w:rPr>
+                <w:rStyle w:val="Hiperligao"/>
                 <w:noProof/>
                 <w:lang w:val="pt-PT"/>
               </w:rPr>
@@ -527,7 +537,7 @@
                 <w:noProof/>
                 <w:webHidden/>
               </w:rPr>
-              <w:instrText xml:space="preserve"> PAGEREF _Toc119355851 \h </w:instrText>
+              <w:instrText xml:space="preserve"> PAGEREF _Toc119572809 \h </w:instrText>
             </w:r>
             <w:r>
               <w:rPr>
@@ -560,7 +570,7 @@
         </w:p>
         <w:p>
           <w:pPr>
-            <w:pStyle w:val="TOC1"/>
+            <w:pStyle w:val="ndice1"/>
             <w:tabs>
               <w:tab w:val="left" w:pos="440"/>
               <w:tab w:val="right" w:leader="dot" w:pos="9350"/>
@@ -570,10 +580,10 @@
               <w:noProof/>
             </w:rPr>
           </w:pPr>
-          <w:hyperlink w:anchor="_Toc119355852" w:history="1">
-            <w:r>
-              <w:rPr>
-                <w:rStyle w:val="Hyperlink"/>
+          <w:hyperlink w:anchor="_Toc119572810" w:history="1">
+            <w:r>
+              <w:rPr>
+                <w:rStyle w:val="Hiperligao"/>
                 <w:noProof/>
               </w:rPr>
               <w:t>1.</w:t>
@@ -587,7 +597,7 @@
             </w:r>
             <w:r>
               <w:rPr>
-                <w:rStyle w:val="Hyperlink"/>
+                <w:rStyle w:val="Hiperligao"/>
                 <w:noProof/>
               </w:rPr>
               <w:t>Introdução</w:t>
@@ -611,7 +621,7 @@
                 <w:noProof/>
                 <w:webHidden/>
               </w:rPr>
-              <w:instrText xml:space="preserve"> PAGEREF _Toc119355852 \h </w:instrText>
+              <w:instrText xml:space="preserve"> PAGEREF _Toc119572810 \h </w:instrText>
             </w:r>
             <w:r>
               <w:rPr>
@@ -644,7 +654,7 @@
         </w:p>
         <w:p>
           <w:pPr>
-            <w:pStyle w:val="TOC1"/>
+            <w:pStyle w:val="ndice1"/>
             <w:tabs>
               <w:tab w:val="left" w:pos="440"/>
               <w:tab w:val="right" w:leader="dot" w:pos="9350"/>
@@ -654,10 +664,10 @@
               <w:noProof/>
             </w:rPr>
           </w:pPr>
-          <w:hyperlink w:anchor="_Toc119355853" w:history="1">
-            <w:r>
-              <w:rPr>
-                <w:rStyle w:val="Hyperlink"/>
+          <w:hyperlink w:anchor="_Toc119572811" w:history="1">
+            <w:r>
+              <w:rPr>
+                <w:rStyle w:val="Hiperligao"/>
                 <w:noProof/>
                 <w:lang w:val="pt-PT"/>
               </w:rPr>
@@ -672,7 +682,7 @@
             </w:r>
             <w:r>
               <w:rPr>
-                <w:rStyle w:val="Hyperlink"/>
+                <w:rStyle w:val="Hiperligao"/>
                 <w:noProof/>
                 <w:lang w:val="pt-PT"/>
               </w:rPr>
@@ -697,7 +707,7 @@
                 <w:noProof/>
                 <w:webHidden/>
               </w:rPr>
-              <w:instrText xml:space="preserve"> PAGEREF _Toc119355853 \h </w:instrText>
+              <w:instrText xml:space="preserve"> PAGEREF _Toc119572811 \h </w:instrText>
             </w:r>
             <w:r>
               <w:rPr>
@@ -717,7 +727,7 @@
                 <w:noProof/>
                 <w:webHidden/>
               </w:rPr>
-              <w:t>4</w:t>
+              <w:t>3</w:t>
             </w:r>
             <w:r>
               <w:rPr>
@@ -730,7 +740,7 @@
         </w:p>
         <w:p>
           <w:pPr>
-            <w:pStyle w:val="TOC2"/>
+            <w:pStyle w:val="ndice2"/>
             <w:tabs>
               <w:tab w:val="right" w:leader="dot" w:pos="9350"/>
             </w:tabs>
@@ -739,10 +749,10 @@
               <w:noProof/>
             </w:rPr>
           </w:pPr>
-          <w:hyperlink w:anchor="_Toc119355854" w:history="1">
-            <w:r>
-              <w:rPr>
-                <w:rStyle w:val="Hyperlink"/>
+          <w:hyperlink w:anchor="_Toc119572812" w:history="1">
+            <w:r>
+              <w:rPr>
+                <w:rStyle w:val="Hiperligao"/>
                 <w:noProof/>
                 <w:lang w:val="pt-PT"/>
               </w:rPr>
@@ -767,7 +777,7 @@
                 <w:noProof/>
                 <w:webHidden/>
               </w:rPr>
-              <w:instrText xml:space="preserve"> PAGEREF _Toc119355854 \h </w:instrText>
+              <w:instrText xml:space="preserve"> PAGEREF _Toc119572812 \h </w:instrText>
             </w:r>
             <w:r>
               <w:rPr>
@@ -787,7 +797,7 @@
                 <w:noProof/>
                 <w:webHidden/>
               </w:rPr>
-              <w:t>4</w:t>
+              <w:t>3</w:t>
             </w:r>
             <w:r>
               <w:rPr>
@@ -800,7 +810,7 @@
         </w:p>
         <w:p>
           <w:pPr>
-            <w:pStyle w:val="TOC2"/>
+            <w:pStyle w:val="ndice2"/>
             <w:tabs>
               <w:tab w:val="right" w:leader="dot" w:pos="9350"/>
             </w:tabs>
@@ -809,10 +819,10 @@
               <w:noProof/>
             </w:rPr>
           </w:pPr>
-          <w:hyperlink w:anchor="_Toc119355855" w:history="1">
-            <w:r>
-              <w:rPr>
-                <w:rStyle w:val="Hyperlink"/>
+          <w:hyperlink w:anchor="_Toc119572813" w:history="1">
+            <w:r>
+              <w:rPr>
+                <w:rStyle w:val="Hiperligao"/>
                 <w:noProof/>
                 <w:lang w:val="pt-PT"/>
               </w:rPr>
@@ -837,7 +847,7 @@
                 <w:noProof/>
                 <w:webHidden/>
               </w:rPr>
-              <w:instrText xml:space="preserve"> PAGEREF _Toc119355855 \h </w:instrText>
+              <w:instrText xml:space="preserve"> PAGEREF _Toc119572813 \h </w:instrText>
             </w:r>
             <w:r>
               <w:rPr>
@@ -857,7 +867,7 @@
                 <w:noProof/>
                 <w:webHidden/>
               </w:rPr>
-              <w:t>4</w:t>
+              <w:t>3</w:t>
             </w:r>
             <w:r>
               <w:rPr>
@@ -870,7 +880,7 @@
         </w:p>
         <w:p>
           <w:pPr>
-            <w:pStyle w:val="TOC2"/>
+            <w:pStyle w:val="ndice2"/>
             <w:tabs>
               <w:tab w:val="right" w:leader="dot" w:pos="9350"/>
             </w:tabs>
@@ -879,10 +889,10 @@
               <w:noProof/>
             </w:rPr>
           </w:pPr>
-          <w:hyperlink w:anchor="_Toc119355856" w:history="1">
-            <w:r>
-              <w:rPr>
-                <w:rStyle w:val="Hyperlink"/>
+          <w:hyperlink w:anchor="_Toc119572814" w:history="1">
+            <w:r>
+              <w:rPr>
+                <w:rStyle w:val="Hiperligao"/>
                 <w:noProof/>
                 <w:lang w:val="pt-PT"/>
               </w:rPr>
@@ -907,7 +917,7 @@
                 <w:noProof/>
                 <w:webHidden/>
               </w:rPr>
-              <w:instrText xml:space="preserve"> PAGEREF _Toc119355856 \h </w:instrText>
+              <w:instrText xml:space="preserve"> PAGEREF _Toc119572814 \h </w:instrText>
             </w:r>
             <w:r>
               <w:rPr>
@@ -927,7 +937,7 @@
                 <w:noProof/>
                 <w:webHidden/>
               </w:rPr>
-              <w:t>4</w:t>
+              <w:t>3</w:t>
             </w:r>
             <w:r>
               <w:rPr>
@@ -940,7 +950,7 @@
         </w:p>
         <w:p>
           <w:pPr>
-            <w:pStyle w:val="TOC1"/>
+            <w:pStyle w:val="ndice1"/>
             <w:tabs>
               <w:tab w:val="left" w:pos="440"/>
               <w:tab w:val="right" w:leader="dot" w:pos="9350"/>
@@ -950,10 +960,10 @@
               <w:noProof/>
             </w:rPr>
           </w:pPr>
-          <w:hyperlink w:anchor="_Toc119355857" w:history="1">
-            <w:r>
-              <w:rPr>
-                <w:rStyle w:val="Hyperlink"/>
+          <w:hyperlink w:anchor="_Toc119572815" w:history="1">
+            <w:r>
+              <w:rPr>
+                <w:rStyle w:val="Hiperligao"/>
                 <w:noProof/>
                 <w:lang w:val="pt-PT"/>
               </w:rPr>
@@ -968,11 +978,11 @@
             </w:r>
             <w:r>
               <w:rPr>
-                <w:rStyle w:val="Hyperlink"/>
+                <w:rStyle w:val="Hiperligao"/>
                 <w:noProof/>
                 <w:lang w:val="pt-PT"/>
               </w:rPr>
-              <w:t>Comandos</w:t>
+              <w:t>Lançamento de promotores</w:t>
             </w:r>
             <w:r>
               <w:rPr>
@@ -993,7 +1003,7 @@
                 <w:noProof/>
                 <w:webHidden/>
               </w:rPr>
-              <w:instrText xml:space="preserve"> PAGEREF _Toc119355857 \h </w:instrText>
+              <w:instrText xml:space="preserve"> PAGEREF _Toc119572815 \h </w:instrText>
             </w:r>
             <w:r>
               <w:rPr>
@@ -1013,7 +1023,7 @@
                 <w:noProof/>
                 <w:webHidden/>
               </w:rPr>
-              <w:t>5</w:t>
+              <w:t>3</w:t>
             </w:r>
             <w:r>
               <w:rPr>
@@ -1026,7 +1036,7 @@
         </w:p>
         <w:p>
           <w:pPr>
-            <w:pStyle w:val="TOC1"/>
+            <w:pStyle w:val="ndice1"/>
             <w:tabs>
               <w:tab w:val="left" w:pos="440"/>
               <w:tab w:val="right" w:leader="dot" w:pos="9350"/>
@@ -1036,10 +1046,10 @@
               <w:noProof/>
             </w:rPr>
           </w:pPr>
-          <w:hyperlink w:anchor="_Toc119355858" w:history="1">
-            <w:r>
-              <w:rPr>
-                <w:rStyle w:val="Hyperlink"/>
+          <w:hyperlink w:anchor="_Toc119572816" w:history="1">
+            <w:r>
+              <w:rPr>
+                <w:rStyle w:val="Hiperligao"/>
                 <w:noProof/>
                 <w:lang w:val="pt-PT"/>
               </w:rPr>
@@ -1054,11 +1064,11 @@
             </w:r>
             <w:r>
               <w:rPr>
-                <w:rStyle w:val="Hyperlink"/>
+                <w:rStyle w:val="Hiperligao"/>
                 <w:noProof/>
                 <w:lang w:val="pt-PT"/>
               </w:rPr>
-              <w:t>Lançamento de promotores</w:t>
+              <w:t>Atualização dos utilizadores</w:t>
             </w:r>
             <w:r>
               <w:rPr>
@@ -1079,7 +1089,7 @@
                 <w:noProof/>
                 <w:webHidden/>
               </w:rPr>
-              <w:instrText xml:space="preserve"> PAGEREF _Toc119355858 \h </w:instrText>
+              <w:instrText xml:space="preserve"> PAGEREF _Toc119572816 \h </w:instrText>
             </w:r>
             <w:r>
               <w:rPr>
@@ -1099,7 +1109,7 @@
                 <w:noProof/>
                 <w:webHidden/>
               </w:rPr>
-              <w:t>6</w:t>
+              <w:t>3</w:t>
             </w:r>
             <w:r>
               <w:rPr>
@@ -1112,7 +1122,7 @@
         </w:p>
         <w:p>
           <w:pPr>
-            <w:pStyle w:val="TOC1"/>
+            <w:pStyle w:val="ndice1"/>
             <w:tabs>
               <w:tab w:val="left" w:pos="440"/>
               <w:tab w:val="right" w:leader="dot" w:pos="9350"/>
@@ -1122,10 +1132,10 @@
               <w:noProof/>
             </w:rPr>
           </w:pPr>
-          <w:hyperlink w:anchor="_Toc119355859" w:history="1">
-            <w:r>
-              <w:rPr>
-                <w:rStyle w:val="Hyperlink"/>
+          <w:hyperlink w:anchor="_Toc119572817" w:history="1">
+            <w:r>
+              <w:rPr>
+                <w:rStyle w:val="Hiperligao"/>
                 <w:noProof/>
                 <w:lang w:val="pt-PT"/>
               </w:rPr>
@@ -1140,11 +1150,11 @@
             </w:r>
             <w:r>
               <w:rPr>
-                <w:rStyle w:val="Hyperlink"/>
+                <w:rStyle w:val="Hiperligao"/>
                 <w:noProof/>
                 <w:lang w:val="pt-PT"/>
               </w:rPr>
-              <w:t>Atualização dos utilizadores</w:t>
+              <w:t>Leitura de ficheiros de itens</w:t>
             </w:r>
             <w:r>
               <w:rPr>
@@ -1165,7 +1175,7 @@
                 <w:noProof/>
                 <w:webHidden/>
               </w:rPr>
-              <w:instrText xml:space="preserve"> PAGEREF _Toc119355859 \h </w:instrText>
+              <w:instrText xml:space="preserve"> PAGEREF _Toc119572817 \h </w:instrText>
             </w:r>
             <w:r>
               <w:rPr>
@@ -1185,7 +1195,7 @@
                 <w:noProof/>
                 <w:webHidden/>
               </w:rPr>
-              <w:t>7</w:t>
+              <w:t>3</w:t>
             </w:r>
             <w:r>
               <w:rPr>
@@ -1198,7 +1208,7 @@
         </w:p>
         <w:p>
           <w:pPr>
-            <w:pStyle w:val="TOC1"/>
+            <w:pStyle w:val="ndice1"/>
             <w:tabs>
               <w:tab w:val="left" w:pos="440"/>
               <w:tab w:val="right" w:leader="dot" w:pos="9350"/>
@@ -1208,10 +1218,10 @@
               <w:noProof/>
             </w:rPr>
           </w:pPr>
-          <w:hyperlink w:anchor="_Toc119355860" w:history="1">
-            <w:r>
-              <w:rPr>
-                <w:rStyle w:val="Hyperlink"/>
+          <w:hyperlink w:anchor="_Toc119572818" w:history="1">
+            <w:r>
+              <w:rPr>
+                <w:rStyle w:val="Hiperligao"/>
                 <w:noProof/>
                 <w:lang w:val="pt-PT"/>
               </w:rPr>
@@ -1226,93 +1236,7 @@
             </w:r>
             <w:r>
               <w:rPr>
-                <w:rStyle w:val="Hyperlink"/>
-                <w:noProof/>
-                <w:lang w:val="pt-PT"/>
-              </w:rPr>
-              <w:t>Leitura de ficheiros de itens</w:t>
-            </w:r>
-            <w:r>
-              <w:rPr>
-                <w:noProof/>
-                <w:webHidden/>
-              </w:rPr>
-              <w:tab/>
-            </w:r>
-            <w:r>
-              <w:rPr>
-                <w:noProof/>
-                <w:webHidden/>
-              </w:rPr>
-              <w:fldChar w:fldCharType="begin"/>
-            </w:r>
-            <w:r>
-              <w:rPr>
-                <w:noProof/>
-                <w:webHidden/>
-              </w:rPr>
-              <w:instrText xml:space="preserve"> PAGEREF _Toc119355860 \h </w:instrText>
-            </w:r>
-            <w:r>
-              <w:rPr>
-                <w:noProof/>
-                <w:webHidden/>
-              </w:rPr>
-            </w:r>
-            <w:r>
-              <w:rPr>
-                <w:noProof/>
-                <w:webHidden/>
-              </w:rPr>
-              <w:fldChar w:fldCharType="separate"/>
-            </w:r>
-            <w:r>
-              <w:rPr>
-                <w:noProof/>
-                <w:webHidden/>
-              </w:rPr>
-              <w:t>8</w:t>
-            </w:r>
-            <w:r>
-              <w:rPr>
-                <w:noProof/>
-                <w:webHidden/>
-              </w:rPr>
-              <w:fldChar w:fldCharType="end"/>
-            </w:r>
-          </w:hyperlink>
-        </w:p>
-        <w:p>
-          <w:pPr>
-            <w:pStyle w:val="TOC1"/>
-            <w:tabs>
-              <w:tab w:val="left" w:pos="440"/>
-              <w:tab w:val="right" w:leader="dot" w:pos="9350"/>
-            </w:tabs>
-            <w:rPr>
-              <w:rFonts w:eastAsiaTheme="minorEastAsia"/>
-              <w:noProof/>
-            </w:rPr>
-          </w:pPr>
-          <w:hyperlink w:anchor="_Toc119355861" w:history="1">
-            <w:r>
-              <w:rPr>
-                <w:rStyle w:val="Hyperlink"/>
-                <w:noProof/>
-                <w:lang w:val="pt-PT"/>
-              </w:rPr>
-              <w:t>7.</w:t>
-            </w:r>
-            <w:r>
-              <w:rPr>
-                <w:rFonts w:eastAsiaTheme="minorEastAsia"/>
-                <w:noProof/>
-              </w:rPr>
-              <w:tab/>
-            </w:r>
-            <w:r>
-              <w:rPr>
-                <w:rStyle w:val="Hyperlink"/>
+                <w:rStyle w:val="Hiperligao"/>
                 <w:i/>
                 <w:iCs/>
                 <w:noProof/>
@@ -1322,7 +1246,7 @@
             </w:r>
             <w:r>
               <w:rPr>
-                <w:rStyle w:val="Hyperlink"/>
+                <w:rStyle w:val="Hiperligao"/>
                 <w:noProof/>
                 <w:lang w:val="pt-PT"/>
               </w:rPr>
@@ -1347,7 +1271,7 @@
                 <w:noProof/>
                 <w:webHidden/>
               </w:rPr>
-              <w:instrText xml:space="preserve"> PAGEREF _Toc119355861 \h </w:instrText>
+              <w:instrText xml:space="preserve"> PAGEREF _Toc119572818 \h </w:instrText>
             </w:r>
             <w:r>
               <w:rPr>
@@ -1367,93 +1291,7 @@
                 <w:noProof/>
                 <w:webHidden/>
               </w:rPr>
-              <w:t>9</w:t>
-            </w:r>
-            <w:r>
-              <w:rPr>
-                <w:noProof/>
-                <w:webHidden/>
-              </w:rPr>
-              <w:fldChar w:fldCharType="end"/>
-            </w:r>
-          </w:hyperlink>
-        </w:p>
-        <w:p>
-          <w:pPr>
-            <w:pStyle w:val="TOC1"/>
-            <w:tabs>
-              <w:tab w:val="left" w:pos="440"/>
-              <w:tab w:val="right" w:leader="dot" w:pos="9350"/>
-            </w:tabs>
-            <w:rPr>
-              <w:rFonts w:eastAsiaTheme="minorEastAsia"/>
-              <w:noProof/>
-            </w:rPr>
-          </w:pPr>
-          <w:hyperlink w:anchor="_Toc119355862" w:history="1">
-            <w:r>
-              <w:rPr>
-                <w:rStyle w:val="Hyperlink"/>
-                <w:noProof/>
-                <w:lang w:val="pt-PT"/>
-              </w:rPr>
-              <w:t>8.</w:t>
-            </w:r>
-            <w:r>
-              <w:rPr>
-                <w:rFonts w:eastAsiaTheme="minorEastAsia"/>
-                <w:noProof/>
-              </w:rPr>
-              <w:tab/>
-            </w:r>
-            <w:r>
-              <w:rPr>
-                <w:rStyle w:val="Hyperlink"/>
-                <w:noProof/>
-                <w:lang w:val="pt-PT"/>
-              </w:rPr>
-              <w:t>Conclusão</w:t>
-            </w:r>
-            <w:r>
-              <w:rPr>
-                <w:noProof/>
-                <w:webHidden/>
-              </w:rPr>
-              <w:tab/>
-            </w:r>
-            <w:r>
-              <w:rPr>
-                <w:noProof/>
-                <w:webHidden/>
-              </w:rPr>
-              <w:fldChar w:fldCharType="begin"/>
-            </w:r>
-            <w:r>
-              <w:rPr>
-                <w:noProof/>
-                <w:webHidden/>
-              </w:rPr>
-              <w:instrText xml:space="preserve"> PAGEREF _Toc119355862 \h </w:instrText>
-            </w:r>
-            <w:r>
-              <w:rPr>
-                <w:noProof/>
-                <w:webHidden/>
-              </w:rPr>
-            </w:r>
-            <w:r>
-              <w:rPr>
-                <w:noProof/>
-                <w:webHidden/>
-              </w:rPr>
-              <w:fldChar w:fldCharType="separate"/>
-            </w:r>
-            <w:r>
-              <w:rPr>
-                <w:noProof/>
-                <w:webHidden/>
-              </w:rPr>
-              <w:t>10</w:t>
+              <w:t>3</w:t>
             </w:r>
             <w:r>
               <w:rPr>
@@ -1589,50 +1427,17 @@
         </w:rPr>
       </w:pPr>
     </w:p>
-    <w:p>
-      <w:pPr>
-        <w:jc w:val="center"/>
-        <w:rPr>
-          <w:b/>
-          <w:bCs/>
-          <w:sz w:val="36"/>
-          <w:szCs w:val="36"/>
-          <w:lang w:val="pt-PT"/>
-        </w:rPr>
-      </w:pPr>
-    </w:p>
-    <w:p>
-      <w:pPr>
-        <w:jc w:val="center"/>
-        <w:rPr>
-          <w:b/>
-          <w:bCs/>
-          <w:sz w:val="36"/>
-          <w:szCs w:val="36"/>
-          <w:lang w:val="pt-PT"/>
-        </w:rPr>
-      </w:pPr>
-    </w:p>
-    <w:p>
-      <w:pPr>
-        <w:jc w:val="center"/>
-        <w:rPr>
-          <w:b/>
-          <w:bCs/>
-          <w:sz w:val="36"/>
-          <w:szCs w:val="36"/>
-          <w:lang w:val="pt-PT"/>
-        </w:rPr>
-      </w:pPr>
-    </w:p>
     <w:p/>
-    <w:p>
-      <w:pPr>
-        <w:pStyle w:val="Heading1"/>
-      </w:pPr>
-      <w:bookmarkStart w:id="1" w:name="_Toc119355852"/>
+    <w:p/>
+    <w:p/>
+    <w:p>
+      <w:pPr>
+        <w:pStyle w:val="Ttulo1"/>
+      </w:pPr>
+      <w:bookmarkStart w:id="1" w:name="_Toc119572810"/>
       <w:proofErr w:type="spellStart"/>
       <w:r>
+        <w:lastRenderedPageBreak/>
         <w:t>Introdução</w:t>
       </w:r>
       <w:bookmarkEnd w:id="1"/>
@@ -1640,13 +1445,6 @@
     </w:p>
     <w:p>
       <w:pPr>
-        <w:rPr>
-          <w:lang w:val="pt-PT"/>
-        </w:rPr>
-      </w:pPr>
-    </w:p>
-    <w:p>
-      <w:pPr>
         <w:ind w:left="360" w:firstLine="360"/>
         <w:jc w:val="both"/>
         <w:rPr>
@@ -1730,7 +1528,7 @@
     </w:p>
     <w:p>
       <w:pPr>
-        <w:pStyle w:val="ListParagraph"/>
+        <w:pStyle w:val="PargrafodaLista"/>
         <w:numPr>
           <w:ilvl w:val="0"/>
           <w:numId w:val="2"/>
@@ -1783,7 +1581,7 @@
     </w:p>
     <w:p>
       <w:pPr>
-        <w:pStyle w:val="ListParagraph"/>
+        <w:pStyle w:val="PargrafodaLista"/>
         <w:ind w:left="1080"/>
         <w:jc w:val="both"/>
         <w:rPr>
@@ -1793,7 +1591,7 @@
     </w:p>
     <w:p>
       <w:pPr>
-        <w:pStyle w:val="ListParagraph"/>
+        <w:pStyle w:val="PargrafodaLista"/>
         <w:numPr>
           <w:ilvl w:val="0"/>
           <w:numId w:val="2"/>
@@ -1878,7 +1676,7 @@
     </w:p>
     <w:p>
       <w:pPr>
-        <w:pStyle w:val="ListParagraph"/>
+        <w:pStyle w:val="PargrafodaLista"/>
         <w:ind w:left="1080"/>
         <w:jc w:val="both"/>
         <w:rPr>
@@ -1888,7 +1686,7 @@
     </w:p>
     <w:p>
       <w:pPr>
-        <w:pStyle w:val="ListParagraph"/>
+        <w:pStyle w:val="PargrafodaLista"/>
         <w:numPr>
           <w:ilvl w:val="0"/>
           <w:numId w:val="2"/>
@@ -1941,140 +1739,12 @@
     </w:p>
     <w:p>
       <w:pPr>
-        <w:pStyle w:val="ListParagraph"/>
-        <w:rPr>
-          <w:lang w:val="pt-PT"/>
-        </w:rPr>
-      </w:pPr>
-    </w:p>
-    <w:p>
-      <w:pPr>
-        <w:jc w:val="both"/>
-        <w:rPr>
-          <w:lang w:val="pt-PT"/>
-        </w:rPr>
-      </w:pPr>
-    </w:p>
-    <w:p>
-      <w:pPr>
-        <w:jc w:val="both"/>
-        <w:rPr>
-          <w:lang w:val="pt-PT"/>
-        </w:rPr>
-      </w:pPr>
-    </w:p>
-    <w:p>
-      <w:pPr>
-        <w:jc w:val="both"/>
-        <w:rPr>
-          <w:lang w:val="pt-PT"/>
-        </w:rPr>
-      </w:pPr>
-    </w:p>
-    <w:p>
-      <w:pPr>
-        <w:jc w:val="both"/>
-        <w:rPr>
-          <w:lang w:val="pt-PT"/>
-        </w:rPr>
-      </w:pPr>
-    </w:p>
-    <w:p>
-      <w:pPr>
-        <w:jc w:val="both"/>
-        <w:rPr>
-          <w:lang w:val="pt-PT"/>
-        </w:rPr>
-      </w:pPr>
-    </w:p>
-    <w:p>
-      <w:pPr>
-        <w:jc w:val="both"/>
-        <w:rPr>
-          <w:lang w:val="pt-PT"/>
-        </w:rPr>
-      </w:pPr>
-    </w:p>
-    <w:p>
-      <w:pPr>
-        <w:jc w:val="both"/>
-        <w:rPr>
-          <w:lang w:val="pt-PT"/>
-        </w:rPr>
-      </w:pPr>
-    </w:p>
-    <w:p>
-      <w:pPr>
-        <w:jc w:val="both"/>
-        <w:rPr>
-          <w:lang w:val="pt-PT"/>
-        </w:rPr>
-      </w:pPr>
-    </w:p>
-    <w:p>
-      <w:pPr>
-        <w:jc w:val="both"/>
-        <w:rPr>
-          <w:lang w:val="pt-PT"/>
-        </w:rPr>
-      </w:pPr>
-    </w:p>
-    <w:p>
-      <w:pPr>
-        <w:jc w:val="both"/>
-        <w:rPr>
-          <w:lang w:val="pt-PT"/>
-        </w:rPr>
-      </w:pPr>
-    </w:p>
-    <w:p>
-      <w:pPr>
-        <w:jc w:val="both"/>
-        <w:rPr>
-          <w:lang w:val="pt-PT"/>
-        </w:rPr>
-      </w:pPr>
-    </w:p>
-    <w:p>
-      <w:pPr>
-        <w:jc w:val="both"/>
-        <w:rPr>
-          <w:lang w:val="pt-PT"/>
-        </w:rPr>
-      </w:pPr>
-    </w:p>
-    <w:p>
-      <w:pPr>
-        <w:jc w:val="both"/>
-        <w:rPr>
-          <w:lang w:val="pt-PT"/>
-        </w:rPr>
-      </w:pPr>
-    </w:p>
-    <w:p>
-      <w:pPr>
-        <w:jc w:val="both"/>
-        <w:rPr>
-          <w:lang w:val="pt-PT"/>
-        </w:rPr>
-      </w:pPr>
-    </w:p>
-    <w:p>
-      <w:pPr>
-        <w:jc w:val="both"/>
-        <w:rPr>
-          <w:lang w:val="pt-PT"/>
-        </w:rPr>
-      </w:pPr>
-    </w:p>
-    <w:p>
-      <w:pPr>
-        <w:pStyle w:val="Heading1"/>
-        <w:rPr>
-          <w:lang w:val="pt-PT"/>
-        </w:rPr>
-      </w:pPr>
-      <w:bookmarkStart w:id="2" w:name="_Toc119355853"/>
+        <w:pStyle w:val="Ttulo1"/>
+        <w:rPr>
+          <w:lang w:val="pt-PT"/>
+        </w:rPr>
+      </w:pPr>
+      <w:bookmarkStart w:id="2" w:name="_Toc119572811"/>
       <w:r>
         <w:rPr>
           <w:lang w:val="pt-PT"/>
@@ -2091,7 +1761,7 @@
       <w:commentRangeEnd w:id="3"/>
       <w:r>
         <w:rPr>
-          <w:rStyle w:val="CommentReference"/>
+          <w:rStyle w:val="Refdecomentrio"/>
           <w:rFonts w:asciiTheme="minorHAnsi" w:eastAsiaTheme="minorHAnsi" w:hAnsiTheme="minorHAnsi" w:cstheme="minorBidi"/>
           <w:b w:val="0"/>
           <w:color w:val="auto"/>
@@ -2102,20 +1772,13 @@
     </w:p>
     <w:p>
       <w:pPr>
-        <w:rPr>
-          <w:lang w:val="pt-PT"/>
-        </w:rPr>
-      </w:pPr>
-    </w:p>
-    <w:p>
-      <w:pPr>
-        <w:pStyle w:val="Heading2"/>
+        <w:pStyle w:val="Ttulo2"/>
         <w:ind w:left="360"/>
         <w:rPr>
           <w:lang w:val="pt-PT"/>
         </w:rPr>
       </w:pPr>
-      <w:bookmarkStart w:id="4" w:name="_Toc119355854"/>
+      <w:bookmarkStart w:id="4" w:name="_Toc119572812"/>
       <w:r>
         <w:rPr>
           <w:lang w:val="pt-PT"/>
@@ -2123,13 +1786,6 @@
         <w:t>Itens</w:t>
       </w:r>
       <w:bookmarkEnd w:id="4"/>
-    </w:p>
-    <w:p>
-      <w:pPr>
-        <w:rPr>
-          <w:lang w:val="pt-PT"/>
-        </w:rPr>
-      </w:pPr>
     </w:p>
     <w:p>
       <w:pPr>
@@ -2191,27 +1847,13 @@
     </w:p>
     <w:p>
       <w:pPr>
-        <w:rPr>
-          <w:lang w:val="pt-PT"/>
-        </w:rPr>
-      </w:pPr>
-    </w:p>
-    <w:p>
-      <w:pPr>
-        <w:rPr>
-          <w:lang w:val="pt-PT"/>
-        </w:rPr>
-      </w:pPr>
-    </w:p>
-    <w:p>
-      <w:pPr>
-        <w:pStyle w:val="Heading2"/>
+        <w:pStyle w:val="Ttulo2"/>
         <w:ind w:firstLine="360"/>
         <w:rPr>
           <w:lang w:val="pt-PT"/>
         </w:rPr>
       </w:pPr>
-      <w:bookmarkStart w:id="5" w:name="_Toc119355855"/>
+      <w:bookmarkStart w:id="5" w:name="_Toc119572813"/>
       <w:proofErr w:type="spellStart"/>
       <w:r>
         <w:rPr>
@@ -2225,13 +1867,6 @@
     <w:p>
       <w:pPr>
         <w:rPr>
-          <w:lang w:val="pt-PT"/>
-        </w:rPr>
-      </w:pPr>
-    </w:p>
-    <w:p>
-      <w:pPr>
-        <w:rPr>
           <w:i/>
           <w:iCs/>
           <w:lang w:val="pt-PT"/>
@@ -2307,20 +1942,13 @@
     </w:p>
     <w:p>
       <w:pPr>
-        <w:rPr>
-          <w:lang w:val="pt-PT"/>
-        </w:rPr>
-      </w:pPr>
-    </w:p>
-    <w:p>
-      <w:pPr>
-        <w:pStyle w:val="Heading2"/>
+        <w:pStyle w:val="Ttulo2"/>
         <w:ind w:firstLine="360"/>
         <w:rPr>
           <w:lang w:val="pt-PT"/>
         </w:rPr>
       </w:pPr>
-      <w:bookmarkStart w:id="6" w:name="_Toc119355856"/>
+      <w:bookmarkStart w:id="6" w:name="_Toc119572814"/>
       <w:r>
         <w:rPr>
           <w:lang w:val="pt-PT"/>
@@ -2328,19 +1956,6 @@
         <w:t>Promotor</w:t>
       </w:r>
       <w:bookmarkEnd w:id="6"/>
-    </w:p>
-    <w:p>
-      <w:pPr>
-        <w:rPr>
-          <w:lang w:val="pt-PT"/>
-        </w:rPr>
-      </w:pPr>
-      <w:r>
-        <w:rPr>
-          <w:lang w:val="pt-PT"/>
-        </w:rPr>
-        <w:tab/>
-      </w:r>
     </w:p>
     <w:p>
       <w:pPr>
@@ -2386,442 +2001,19 @@
     </w:p>
     <w:p>
       <w:pPr>
-        <w:rPr>
-          <w:lang w:val="pt-PT"/>
-        </w:rPr>
-      </w:pPr>
-    </w:p>
-    <w:p>
-      <w:pPr>
-        <w:rPr>
-          <w:lang w:val="pt-PT"/>
-        </w:rPr>
-      </w:pPr>
-    </w:p>
-    <w:p>
-      <w:pPr>
-        <w:rPr>
-          <w:lang w:val="pt-PT"/>
-        </w:rPr>
-      </w:pPr>
-    </w:p>
-    <w:p>
-      <w:pPr>
-        <w:rPr>
-          <w:lang w:val="pt-PT"/>
-        </w:rPr>
-      </w:pPr>
-    </w:p>
-    <w:p>
-      <w:pPr>
-        <w:rPr>
-          <w:lang w:val="pt-PT"/>
-        </w:rPr>
-      </w:pPr>
-    </w:p>
-    <w:p>
-      <w:pPr>
-        <w:rPr>
-          <w:lang w:val="pt-PT"/>
-        </w:rPr>
-      </w:pPr>
-    </w:p>
-    <w:p>
-      <w:pPr>
-        <w:rPr>
-          <w:lang w:val="pt-PT"/>
-        </w:rPr>
-      </w:pPr>
-    </w:p>
-    <w:p>
-      <w:pPr>
-        <w:rPr>
-          <w:lang w:val="pt-PT"/>
-        </w:rPr>
-      </w:pPr>
-    </w:p>
-    <w:p>
-      <w:pPr>
-        <w:rPr>
-          <w:lang w:val="pt-PT"/>
-        </w:rPr>
-      </w:pPr>
-    </w:p>
-    <w:p>
-      <w:pPr>
-        <w:rPr>
-          <w:lang w:val="pt-PT"/>
-        </w:rPr>
-      </w:pPr>
-    </w:p>
-    <w:p>
-      <w:pPr>
-        <w:rPr>
-          <w:lang w:val="pt-PT"/>
-        </w:rPr>
-      </w:pPr>
-    </w:p>
-    <w:p>
-      <w:pPr>
-        <w:rPr>
-          <w:lang w:val="pt-PT"/>
-        </w:rPr>
-      </w:pPr>
-    </w:p>
-    <w:p>
-      <w:pPr>
-        <w:rPr>
-          <w:lang w:val="pt-PT"/>
-        </w:rPr>
-      </w:pPr>
-    </w:p>
-    <w:p>
-      <w:pPr>
-        <w:rPr>
-          <w:lang w:val="pt-PT"/>
-        </w:rPr>
-      </w:pPr>
-    </w:p>
-    <w:p>
-      <w:pPr>
-        <w:rPr>
-          <w:lang w:val="pt-PT"/>
-        </w:rPr>
-      </w:pPr>
-    </w:p>
-    <w:p>
-      <w:pPr>
-        <w:rPr>
-          <w:lang w:val="pt-PT"/>
-        </w:rPr>
-      </w:pPr>
-    </w:p>
-    <w:p>
-      <w:pPr>
-        <w:rPr>
-          <w:lang w:val="pt-PT"/>
-        </w:rPr>
-      </w:pPr>
-    </w:p>
-    <w:p>
-      <w:pPr>
-        <w:rPr>
-          <w:lang w:val="pt-PT"/>
-        </w:rPr>
-      </w:pPr>
-    </w:p>
-    <w:p>
-      <w:pPr>
-        <w:rPr>
-          <w:lang w:val="pt-PT"/>
-        </w:rPr>
-      </w:pPr>
-    </w:p>
-    <w:p>
-      <w:pPr>
-        <w:rPr>
-          <w:lang w:val="pt-PT"/>
-        </w:rPr>
-      </w:pPr>
-    </w:p>
-    <w:p>
-      <w:pPr>
-        <w:rPr>
-          <w:lang w:val="pt-PT"/>
-        </w:rPr>
-      </w:pPr>
-    </w:p>
-    <w:p>
-      <w:pPr>
-        <w:rPr>
-          <w:lang w:val="pt-PT"/>
-        </w:rPr>
-      </w:pPr>
-    </w:p>
-    <w:p>
-      <w:pPr>
-        <w:rPr>
-          <w:lang w:val="pt-PT"/>
-        </w:rPr>
-      </w:pPr>
-    </w:p>
-    <w:p>
-      <w:pPr>
-        <w:rPr>
-          <w:lang w:val="pt-PT"/>
-        </w:rPr>
-      </w:pPr>
-    </w:p>
-    <w:p>
-      <w:pPr>
-        <w:pStyle w:val="Heading1"/>
-        <w:rPr>
-          <w:lang w:val="pt-PT"/>
-        </w:rPr>
-      </w:pPr>
-      <w:bookmarkStart w:id="7" w:name="_Toc119355857"/>
-      <w:commentRangeStart w:id="8"/>
-      <w:commentRangeStart w:id="9"/>
-      <w:r>
-        <w:rPr>
-          <w:lang w:val="pt-PT"/>
-        </w:rPr>
-        <w:t>Comandos</w:t>
-      </w:r>
-      <w:commentRangeEnd w:id="8"/>
-      <w:r>
-        <w:rPr>
-          <w:rStyle w:val="CommentReference"/>
-          <w:rFonts w:asciiTheme="minorHAnsi" w:eastAsiaTheme="minorHAnsi" w:hAnsiTheme="minorHAnsi" w:cstheme="minorBidi"/>
-          <w:b w:val="0"/>
-          <w:color w:val="auto"/>
-        </w:rPr>
-        <w:commentReference w:id="8"/>
-      </w:r>
-      <w:commentRangeEnd w:id="9"/>
-      <w:r>
-        <w:rPr>
-          <w:rStyle w:val="CommentReference"/>
-          <w:rFonts w:asciiTheme="minorHAnsi" w:eastAsiaTheme="minorHAnsi" w:hAnsiTheme="minorHAnsi" w:cstheme="minorBidi"/>
-          <w:b w:val="0"/>
-          <w:color w:val="auto"/>
-        </w:rPr>
-        <w:commentReference w:id="9"/>
+        <w:pStyle w:val="Ttulo1"/>
+        <w:rPr>
+          <w:lang w:val="pt-PT"/>
+        </w:rPr>
+      </w:pPr>
+      <w:bookmarkStart w:id="7" w:name="_Toc119572815"/>
+      <w:r>
+        <w:rPr>
+          <w:lang w:val="pt-PT"/>
+        </w:rPr>
+        <w:t>Lançamento de promotores</w:t>
       </w:r>
       <w:bookmarkEnd w:id="7"/>
-    </w:p>
-    <w:p>
-      <w:pPr>
-        <w:rPr>
-          <w:lang w:val="pt-PT"/>
-        </w:rPr>
-      </w:pPr>
-    </w:p>
-    <w:p>
-      <w:pPr>
-        <w:rPr>
-          <w:lang w:val="pt-PT"/>
-        </w:rPr>
-      </w:pPr>
-    </w:p>
-    <w:p>
-      <w:pPr>
-        <w:rPr>
-          <w:lang w:val="pt-PT"/>
-        </w:rPr>
-      </w:pPr>
-    </w:p>
-    <w:p>
-      <w:pPr>
-        <w:rPr>
-          <w:lang w:val="pt-PT"/>
-        </w:rPr>
-      </w:pPr>
-    </w:p>
-    <w:p>
-      <w:pPr>
-        <w:rPr>
-          <w:lang w:val="pt-PT"/>
-        </w:rPr>
-      </w:pPr>
-    </w:p>
-    <w:p>
-      <w:pPr>
-        <w:rPr>
-          <w:lang w:val="pt-PT"/>
-        </w:rPr>
-      </w:pPr>
-    </w:p>
-    <w:p>
-      <w:pPr>
-        <w:rPr>
-          <w:lang w:val="pt-PT"/>
-        </w:rPr>
-      </w:pPr>
-    </w:p>
-    <w:p>
-      <w:pPr>
-        <w:rPr>
-          <w:lang w:val="pt-PT"/>
-        </w:rPr>
-      </w:pPr>
-    </w:p>
-    <w:p>
-      <w:pPr>
-        <w:rPr>
-          <w:lang w:val="pt-PT"/>
-        </w:rPr>
-      </w:pPr>
-    </w:p>
-    <w:p>
-      <w:pPr>
-        <w:rPr>
-          <w:lang w:val="pt-PT"/>
-        </w:rPr>
-      </w:pPr>
-    </w:p>
-    <w:p>
-      <w:pPr>
-        <w:rPr>
-          <w:lang w:val="pt-PT"/>
-        </w:rPr>
-      </w:pPr>
-    </w:p>
-    <w:p>
-      <w:pPr>
-        <w:rPr>
-          <w:lang w:val="pt-PT"/>
-        </w:rPr>
-      </w:pPr>
-    </w:p>
-    <w:p>
-      <w:pPr>
-        <w:rPr>
-          <w:lang w:val="pt-PT"/>
-        </w:rPr>
-      </w:pPr>
-    </w:p>
-    <w:p>
-      <w:pPr>
-        <w:rPr>
-          <w:lang w:val="pt-PT"/>
-        </w:rPr>
-      </w:pPr>
-    </w:p>
-    <w:p>
-      <w:pPr>
-        <w:rPr>
-          <w:lang w:val="pt-PT"/>
-        </w:rPr>
-      </w:pPr>
-    </w:p>
-    <w:p>
-      <w:pPr>
-        <w:rPr>
-          <w:lang w:val="pt-PT"/>
-        </w:rPr>
-      </w:pPr>
-    </w:p>
-    <w:p>
-      <w:pPr>
-        <w:rPr>
-          <w:lang w:val="pt-PT"/>
-        </w:rPr>
-      </w:pPr>
-    </w:p>
-    <w:p>
-      <w:pPr>
-        <w:rPr>
-          <w:lang w:val="pt-PT"/>
-        </w:rPr>
-      </w:pPr>
-    </w:p>
-    <w:p>
-      <w:pPr>
-        <w:rPr>
-          <w:lang w:val="pt-PT"/>
-        </w:rPr>
-      </w:pPr>
-    </w:p>
-    <w:p>
-      <w:pPr>
-        <w:rPr>
-          <w:lang w:val="pt-PT"/>
-        </w:rPr>
-      </w:pPr>
-    </w:p>
-    <w:p>
-      <w:pPr>
-        <w:rPr>
-          <w:lang w:val="pt-PT"/>
-        </w:rPr>
-      </w:pPr>
-    </w:p>
-    <w:p>
-      <w:pPr>
-        <w:rPr>
-          <w:lang w:val="pt-PT"/>
-        </w:rPr>
-      </w:pPr>
-    </w:p>
-    <w:p>
-      <w:pPr>
-        <w:rPr>
-          <w:lang w:val="pt-PT"/>
-        </w:rPr>
-      </w:pPr>
-    </w:p>
-    <w:p>
-      <w:pPr>
-        <w:rPr>
-          <w:lang w:val="pt-PT"/>
-        </w:rPr>
-      </w:pPr>
-    </w:p>
-    <w:p>
-      <w:pPr>
-        <w:rPr>
-          <w:lang w:val="pt-PT"/>
-        </w:rPr>
-      </w:pPr>
-    </w:p>
-    <w:p>
-      <w:pPr>
-        <w:rPr>
-          <w:lang w:val="pt-PT"/>
-        </w:rPr>
-      </w:pPr>
-    </w:p>
-    <w:p>
-      <w:pPr>
-        <w:rPr>
-          <w:lang w:val="pt-PT"/>
-        </w:rPr>
-      </w:pPr>
-    </w:p>
-    <w:p>
-      <w:pPr>
-        <w:rPr>
-          <w:lang w:val="pt-PT"/>
-        </w:rPr>
-      </w:pPr>
-    </w:p>
-    <w:p>
-      <w:pPr>
-        <w:rPr>
-          <w:lang w:val="pt-PT"/>
-        </w:rPr>
-      </w:pPr>
-    </w:p>
-    <w:p>
-      <w:pPr>
-        <w:rPr>
-          <w:lang w:val="pt-PT"/>
-        </w:rPr>
-      </w:pPr>
-    </w:p>
-    <w:p>
-      <w:pPr>
-        <w:rPr>
-          <w:lang w:val="pt-PT"/>
-        </w:rPr>
-      </w:pPr>
-    </w:p>
-    <w:p>
-      <w:pPr>
-        <w:pStyle w:val="Heading1"/>
-        <w:rPr>
-          <w:lang w:val="pt-PT"/>
-        </w:rPr>
-      </w:pPr>
-      <w:bookmarkStart w:id="10" w:name="_Toc119355858"/>
-      <w:r>
-        <w:rPr>
-          <w:lang w:val="pt-PT"/>
-        </w:rPr>
-        <w:t>Lançamento de promotores</w:t>
-      </w:r>
-      <w:bookmarkEnd w:id="10"/>
       <w:r>
         <w:rPr>
           <w:lang w:val="pt-PT"/>
@@ -2831,634 +2023,46 @@
     </w:p>
     <w:p>
       <w:pPr>
-        <w:rPr>
-          <w:lang w:val="pt-PT"/>
-        </w:rPr>
-      </w:pPr>
-    </w:p>
-    <w:p>
-      <w:pPr>
-        <w:rPr>
-          <w:lang w:val="pt-PT"/>
-        </w:rPr>
-      </w:pPr>
-    </w:p>
-    <w:p>
-      <w:pPr>
-        <w:rPr>
-          <w:lang w:val="pt-PT"/>
-        </w:rPr>
-      </w:pPr>
-    </w:p>
-    <w:p>
-      <w:pPr>
-        <w:rPr>
-          <w:lang w:val="pt-PT"/>
-        </w:rPr>
-      </w:pPr>
-    </w:p>
-    <w:p>
-      <w:pPr>
-        <w:rPr>
-          <w:lang w:val="pt-PT"/>
-        </w:rPr>
-      </w:pPr>
-    </w:p>
-    <w:p>
-      <w:pPr>
-        <w:rPr>
-          <w:lang w:val="pt-PT"/>
-        </w:rPr>
-      </w:pPr>
-    </w:p>
-    <w:p>
-      <w:pPr>
-        <w:rPr>
-          <w:lang w:val="pt-PT"/>
-        </w:rPr>
-      </w:pPr>
-    </w:p>
-    <w:p>
-      <w:pPr>
-        <w:rPr>
-          <w:lang w:val="pt-PT"/>
-        </w:rPr>
-      </w:pPr>
-    </w:p>
-    <w:p>
-      <w:pPr>
-        <w:rPr>
-          <w:lang w:val="pt-PT"/>
-        </w:rPr>
-      </w:pPr>
-    </w:p>
-    <w:p>
-      <w:pPr>
-        <w:rPr>
-          <w:lang w:val="pt-PT"/>
-        </w:rPr>
-      </w:pPr>
-    </w:p>
-    <w:p>
-      <w:pPr>
-        <w:rPr>
-          <w:lang w:val="pt-PT"/>
-        </w:rPr>
-      </w:pPr>
-    </w:p>
-    <w:p>
-      <w:pPr>
-        <w:rPr>
-          <w:lang w:val="pt-PT"/>
-        </w:rPr>
-      </w:pPr>
-    </w:p>
-    <w:p>
-      <w:pPr>
-        <w:rPr>
-          <w:lang w:val="pt-PT"/>
-        </w:rPr>
-      </w:pPr>
-    </w:p>
-    <w:p>
-      <w:pPr>
-        <w:rPr>
-          <w:lang w:val="pt-PT"/>
-        </w:rPr>
-      </w:pPr>
-    </w:p>
-    <w:p>
-      <w:pPr>
-        <w:rPr>
-          <w:lang w:val="pt-PT"/>
-        </w:rPr>
-      </w:pPr>
-    </w:p>
-    <w:p>
-      <w:pPr>
-        <w:rPr>
-          <w:lang w:val="pt-PT"/>
-        </w:rPr>
-      </w:pPr>
-    </w:p>
-    <w:p>
-      <w:pPr>
-        <w:rPr>
-          <w:lang w:val="pt-PT"/>
-        </w:rPr>
-      </w:pPr>
-    </w:p>
-    <w:p>
-      <w:pPr>
-        <w:rPr>
-          <w:lang w:val="pt-PT"/>
-        </w:rPr>
-      </w:pPr>
-    </w:p>
-    <w:p>
-      <w:pPr>
-        <w:rPr>
-          <w:lang w:val="pt-PT"/>
-        </w:rPr>
-      </w:pPr>
-    </w:p>
-    <w:p>
-      <w:pPr>
-        <w:rPr>
-          <w:lang w:val="pt-PT"/>
-        </w:rPr>
-      </w:pPr>
-    </w:p>
-    <w:p>
-      <w:pPr>
-        <w:rPr>
-          <w:lang w:val="pt-PT"/>
-        </w:rPr>
-      </w:pPr>
-    </w:p>
-    <w:p>
-      <w:pPr>
-        <w:rPr>
-          <w:lang w:val="pt-PT"/>
-        </w:rPr>
-      </w:pPr>
-    </w:p>
-    <w:p>
-      <w:pPr>
-        <w:rPr>
-          <w:lang w:val="pt-PT"/>
-        </w:rPr>
-      </w:pPr>
-    </w:p>
-    <w:p>
-      <w:pPr>
-        <w:rPr>
-          <w:lang w:val="pt-PT"/>
-        </w:rPr>
-      </w:pPr>
-    </w:p>
-    <w:p>
-      <w:pPr>
-        <w:rPr>
-          <w:lang w:val="pt-PT"/>
-        </w:rPr>
-      </w:pPr>
-    </w:p>
-    <w:p>
-      <w:pPr>
-        <w:rPr>
-          <w:lang w:val="pt-PT"/>
-        </w:rPr>
-      </w:pPr>
-    </w:p>
-    <w:p>
-      <w:pPr>
-        <w:rPr>
-          <w:lang w:val="pt-PT"/>
-        </w:rPr>
-      </w:pPr>
-    </w:p>
-    <w:p>
-      <w:pPr>
-        <w:rPr>
-          <w:lang w:val="pt-PT"/>
-        </w:rPr>
-      </w:pPr>
-    </w:p>
-    <w:p>
-      <w:pPr>
-        <w:rPr>
-          <w:lang w:val="pt-PT"/>
-        </w:rPr>
-      </w:pPr>
-    </w:p>
-    <w:p>
-      <w:pPr>
-        <w:pStyle w:val="Heading1"/>
-        <w:rPr>
-          <w:lang w:val="pt-PT"/>
-        </w:rPr>
-      </w:pPr>
-      <w:bookmarkStart w:id="11" w:name="_Toc119355859"/>
+        <w:pStyle w:val="Ttulo1"/>
+        <w:rPr>
+          <w:lang w:val="pt-PT"/>
+        </w:rPr>
+      </w:pPr>
+      <w:bookmarkStart w:id="8" w:name="_Toc119572816"/>
       <w:r>
         <w:rPr>
           <w:lang w:val="pt-PT"/>
         </w:rPr>
         <w:t>Atualização dos utilizadores</w:t>
       </w:r>
-      <w:bookmarkEnd w:id="11"/>
-    </w:p>
-    <w:p>
-      <w:pPr>
-        <w:rPr>
-          <w:lang w:val="pt-PT"/>
-        </w:rPr>
-      </w:pPr>
-    </w:p>
-    <w:p>
-      <w:pPr>
-        <w:rPr>
-          <w:lang w:val="pt-PT"/>
-        </w:rPr>
-      </w:pPr>
-    </w:p>
-    <w:p>
-      <w:pPr>
-        <w:rPr>
-          <w:lang w:val="pt-PT"/>
-        </w:rPr>
-      </w:pPr>
-    </w:p>
-    <w:p>
-      <w:pPr>
-        <w:rPr>
-          <w:lang w:val="pt-PT"/>
-        </w:rPr>
-      </w:pPr>
-    </w:p>
-    <w:p>
-      <w:pPr>
-        <w:rPr>
-          <w:lang w:val="pt-PT"/>
-        </w:rPr>
-      </w:pPr>
-    </w:p>
-    <w:p>
-      <w:pPr>
-        <w:rPr>
-          <w:lang w:val="pt-PT"/>
-        </w:rPr>
-      </w:pPr>
-    </w:p>
-    <w:p>
-      <w:pPr>
-        <w:rPr>
-          <w:lang w:val="pt-PT"/>
-        </w:rPr>
-      </w:pPr>
-    </w:p>
-    <w:p>
-      <w:pPr>
-        <w:rPr>
-          <w:lang w:val="pt-PT"/>
-        </w:rPr>
-      </w:pPr>
-    </w:p>
-    <w:p>
-      <w:pPr>
-        <w:rPr>
-          <w:lang w:val="pt-PT"/>
-        </w:rPr>
-      </w:pPr>
-    </w:p>
-    <w:p>
-      <w:pPr>
-        <w:rPr>
-          <w:lang w:val="pt-PT"/>
-        </w:rPr>
-      </w:pPr>
-    </w:p>
-    <w:p>
-      <w:pPr>
-        <w:rPr>
-          <w:lang w:val="pt-PT"/>
-        </w:rPr>
-      </w:pPr>
-    </w:p>
-    <w:p>
-      <w:pPr>
-        <w:rPr>
-          <w:lang w:val="pt-PT"/>
-        </w:rPr>
-      </w:pPr>
-    </w:p>
-    <w:p>
-      <w:pPr>
-        <w:rPr>
-          <w:lang w:val="pt-PT"/>
-        </w:rPr>
-      </w:pPr>
-    </w:p>
-    <w:p>
-      <w:pPr>
-        <w:rPr>
-          <w:lang w:val="pt-PT"/>
-        </w:rPr>
-      </w:pPr>
-    </w:p>
-    <w:p>
-      <w:pPr>
-        <w:rPr>
-          <w:lang w:val="pt-PT"/>
-        </w:rPr>
-      </w:pPr>
-    </w:p>
-    <w:p>
-      <w:pPr>
-        <w:rPr>
-          <w:lang w:val="pt-PT"/>
-        </w:rPr>
-      </w:pPr>
-    </w:p>
-    <w:p>
-      <w:pPr>
-        <w:rPr>
-          <w:lang w:val="pt-PT"/>
-        </w:rPr>
-      </w:pPr>
-    </w:p>
-    <w:p>
-      <w:pPr>
-        <w:rPr>
-          <w:lang w:val="pt-PT"/>
-        </w:rPr>
-      </w:pPr>
-    </w:p>
-    <w:p>
-      <w:pPr>
-        <w:rPr>
-          <w:lang w:val="pt-PT"/>
-        </w:rPr>
-      </w:pPr>
-    </w:p>
-    <w:p>
-      <w:pPr>
-        <w:rPr>
-          <w:lang w:val="pt-PT"/>
-        </w:rPr>
-      </w:pPr>
-    </w:p>
-    <w:p>
-      <w:pPr>
-        <w:rPr>
-          <w:lang w:val="pt-PT"/>
-        </w:rPr>
-      </w:pPr>
-    </w:p>
-    <w:p>
-      <w:pPr>
-        <w:rPr>
-          <w:lang w:val="pt-PT"/>
-        </w:rPr>
-      </w:pPr>
-    </w:p>
-    <w:p>
-      <w:pPr>
-        <w:rPr>
-          <w:lang w:val="pt-PT"/>
-        </w:rPr>
-      </w:pPr>
-    </w:p>
-    <w:p>
-      <w:pPr>
-        <w:rPr>
-          <w:lang w:val="pt-PT"/>
-        </w:rPr>
-      </w:pPr>
-    </w:p>
-    <w:p>
-      <w:pPr>
-        <w:rPr>
-          <w:lang w:val="pt-PT"/>
-        </w:rPr>
-      </w:pPr>
-    </w:p>
-    <w:p>
-      <w:pPr>
-        <w:rPr>
-          <w:lang w:val="pt-PT"/>
-        </w:rPr>
-      </w:pPr>
-    </w:p>
-    <w:p>
-      <w:pPr>
-        <w:rPr>
-          <w:lang w:val="pt-PT"/>
-        </w:rPr>
-      </w:pPr>
-    </w:p>
-    <w:p>
-      <w:pPr>
-        <w:pStyle w:val="Heading1"/>
-        <w:rPr>
-          <w:lang w:val="pt-PT"/>
-        </w:rPr>
-      </w:pPr>
-      <w:bookmarkStart w:id="12" w:name="_Toc119355860"/>
+      <w:bookmarkEnd w:id="8"/>
+    </w:p>
+    <w:p>
+      <w:pPr>
+        <w:pStyle w:val="Ttulo1"/>
+        <w:rPr>
+          <w:lang w:val="pt-PT"/>
+        </w:rPr>
+      </w:pPr>
+      <w:bookmarkStart w:id="9" w:name="_Toc119572817"/>
       <w:r>
         <w:rPr>
           <w:lang w:val="pt-PT"/>
         </w:rPr>
         <w:t>Leitura de ficheiros de itens</w:t>
       </w:r>
-      <w:bookmarkEnd w:id="12"/>
-    </w:p>
-    <w:p>
-      <w:pPr>
-        <w:rPr>
-          <w:lang w:val="pt-PT"/>
-        </w:rPr>
-      </w:pPr>
-    </w:p>
-    <w:p>
-      <w:pPr>
-        <w:rPr>
-          <w:lang w:val="pt-PT"/>
-        </w:rPr>
-      </w:pPr>
-    </w:p>
-    <w:p>
-      <w:pPr>
-        <w:rPr>
-          <w:lang w:val="pt-PT"/>
-        </w:rPr>
-      </w:pPr>
-    </w:p>
-    <w:p>
-      <w:pPr>
-        <w:rPr>
-          <w:lang w:val="pt-PT"/>
-        </w:rPr>
-      </w:pPr>
-    </w:p>
-    <w:p>
-      <w:pPr>
-        <w:rPr>
-          <w:lang w:val="pt-PT"/>
-        </w:rPr>
-      </w:pPr>
-    </w:p>
-    <w:p>
-      <w:pPr>
-        <w:rPr>
-          <w:lang w:val="pt-PT"/>
-        </w:rPr>
-      </w:pPr>
-    </w:p>
-    <w:p>
-      <w:pPr>
-        <w:rPr>
-          <w:lang w:val="pt-PT"/>
-        </w:rPr>
-      </w:pPr>
-    </w:p>
-    <w:p>
-      <w:pPr>
-        <w:rPr>
-          <w:lang w:val="pt-PT"/>
-        </w:rPr>
-      </w:pPr>
-    </w:p>
-    <w:p>
-      <w:pPr>
-        <w:rPr>
-          <w:lang w:val="pt-PT"/>
-        </w:rPr>
-      </w:pPr>
-    </w:p>
-    <w:p>
-      <w:pPr>
-        <w:rPr>
-          <w:lang w:val="pt-PT"/>
-        </w:rPr>
-      </w:pPr>
-    </w:p>
-    <w:p>
-      <w:pPr>
-        <w:rPr>
-          <w:lang w:val="pt-PT"/>
-        </w:rPr>
-      </w:pPr>
-    </w:p>
-    <w:p>
-      <w:pPr>
-        <w:rPr>
-          <w:lang w:val="pt-PT"/>
-        </w:rPr>
-      </w:pPr>
-    </w:p>
-    <w:p>
-      <w:pPr>
-        <w:rPr>
-          <w:lang w:val="pt-PT"/>
-        </w:rPr>
-      </w:pPr>
-    </w:p>
-    <w:p>
-      <w:pPr>
-        <w:rPr>
-          <w:lang w:val="pt-PT"/>
-        </w:rPr>
-      </w:pPr>
-    </w:p>
-    <w:p>
-      <w:pPr>
-        <w:rPr>
-          <w:lang w:val="pt-PT"/>
-        </w:rPr>
-      </w:pPr>
-    </w:p>
-    <w:p>
-      <w:pPr>
-        <w:rPr>
-          <w:lang w:val="pt-PT"/>
-        </w:rPr>
-      </w:pPr>
-    </w:p>
-    <w:p>
-      <w:pPr>
-        <w:rPr>
-          <w:lang w:val="pt-PT"/>
-        </w:rPr>
-      </w:pPr>
-    </w:p>
-    <w:p>
-      <w:pPr>
-        <w:rPr>
-          <w:lang w:val="pt-PT"/>
-        </w:rPr>
-      </w:pPr>
-    </w:p>
-    <w:p>
-      <w:pPr>
-        <w:rPr>
-          <w:lang w:val="pt-PT"/>
-        </w:rPr>
-      </w:pPr>
-    </w:p>
-    <w:p>
-      <w:pPr>
-        <w:rPr>
-          <w:lang w:val="pt-PT"/>
-        </w:rPr>
-      </w:pPr>
-    </w:p>
-    <w:p>
-      <w:pPr>
-        <w:rPr>
-          <w:lang w:val="pt-PT"/>
-        </w:rPr>
-      </w:pPr>
-    </w:p>
-    <w:p>
-      <w:pPr>
-        <w:rPr>
-          <w:lang w:val="pt-PT"/>
-        </w:rPr>
-      </w:pPr>
-    </w:p>
-    <w:p>
-      <w:pPr>
-        <w:rPr>
-          <w:lang w:val="pt-PT"/>
-        </w:rPr>
-      </w:pPr>
-    </w:p>
-    <w:p>
-      <w:pPr>
-        <w:rPr>
-          <w:lang w:val="pt-PT"/>
-        </w:rPr>
-      </w:pPr>
-    </w:p>
-    <w:p>
-      <w:pPr>
-        <w:rPr>
-          <w:lang w:val="pt-PT"/>
-        </w:rPr>
-      </w:pPr>
-    </w:p>
-    <w:p>
-      <w:pPr>
-        <w:rPr>
-          <w:lang w:val="pt-PT"/>
-        </w:rPr>
-      </w:pPr>
-    </w:p>
-    <w:p>
-      <w:pPr>
-        <w:rPr>
-          <w:lang w:val="pt-PT"/>
-        </w:rPr>
-      </w:pPr>
-    </w:p>
-    <w:p>
-      <w:pPr>
-        <w:rPr>
-          <w:lang w:val="pt-PT"/>
-        </w:rPr>
-      </w:pPr>
-    </w:p>
-    <w:p>
-      <w:pPr>
-        <w:pStyle w:val="Heading1"/>
+      <w:bookmarkEnd w:id="9"/>
+    </w:p>
+    <w:p>
+      <w:pPr>
+        <w:pStyle w:val="Ttulo1"/>
         <w:rPr>
           <w:i/>
           <w:iCs/>
           <w:lang w:val="pt-PT"/>
         </w:rPr>
       </w:pPr>
-      <w:bookmarkStart w:id="13" w:name="_Toc119355861"/>
+      <w:bookmarkStart w:id="10" w:name="_Toc119572818"/>
       <w:proofErr w:type="spellStart"/>
       <w:r>
         <w:rPr>
@@ -3483,219 +2087,7 @@
         </w:rPr>
         <w:t>e Variáveis de Ambiente</w:t>
       </w:r>
-      <w:bookmarkEnd w:id="13"/>
-    </w:p>
-    <w:p>
-      <w:pPr>
-        <w:rPr>
-          <w:lang w:val="pt-PT"/>
-        </w:rPr>
-      </w:pPr>
-    </w:p>
-    <w:p>
-      <w:pPr>
-        <w:rPr>
-          <w:lang w:val="pt-PT"/>
-        </w:rPr>
-      </w:pPr>
-    </w:p>
-    <w:p>
-      <w:pPr>
-        <w:rPr>
-          <w:lang w:val="pt-PT"/>
-        </w:rPr>
-      </w:pPr>
-    </w:p>
-    <w:p>
-      <w:pPr>
-        <w:rPr>
-          <w:lang w:val="pt-PT"/>
-        </w:rPr>
-      </w:pPr>
-    </w:p>
-    <w:p>
-      <w:pPr>
-        <w:rPr>
-          <w:lang w:val="pt-PT"/>
-        </w:rPr>
-      </w:pPr>
-    </w:p>
-    <w:p>
-      <w:pPr>
-        <w:rPr>
-          <w:lang w:val="pt-PT"/>
-        </w:rPr>
-      </w:pPr>
-    </w:p>
-    <w:p>
-      <w:pPr>
-        <w:rPr>
-          <w:lang w:val="pt-PT"/>
-        </w:rPr>
-      </w:pPr>
-    </w:p>
-    <w:p>
-      <w:pPr>
-        <w:rPr>
-          <w:lang w:val="pt-PT"/>
-        </w:rPr>
-      </w:pPr>
-    </w:p>
-    <w:p>
-      <w:pPr>
-        <w:rPr>
-          <w:lang w:val="pt-PT"/>
-        </w:rPr>
-      </w:pPr>
-    </w:p>
-    <w:p>
-      <w:pPr>
-        <w:rPr>
-          <w:lang w:val="pt-PT"/>
-        </w:rPr>
-      </w:pPr>
-    </w:p>
-    <w:p>
-      <w:pPr>
-        <w:rPr>
-          <w:lang w:val="pt-PT"/>
-        </w:rPr>
-      </w:pPr>
-    </w:p>
-    <w:p>
-      <w:pPr>
-        <w:rPr>
-          <w:lang w:val="pt-PT"/>
-        </w:rPr>
-      </w:pPr>
-    </w:p>
-    <w:p>
-      <w:pPr>
-        <w:rPr>
-          <w:lang w:val="pt-PT"/>
-        </w:rPr>
-      </w:pPr>
-    </w:p>
-    <w:p>
-      <w:pPr>
-        <w:rPr>
-          <w:lang w:val="pt-PT"/>
-        </w:rPr>
-      </w:pPr>
-    </w:p>
-    <w:p>
-      <w:pPr>
-        <w:rPr>
-          <w:lang w:val="pt-PT"/>
-        </w:rPr>
-      </w:pPr>
-    </w:p>
-    <w:p>
-      <w:pPr>
-        <w:rPr>
-          <w:lang w:val="pt-PT"/>
-        </w:rPr>
-      </w:pPr>
-    </w:p>
-    <w:p>
-      <w:pPr>
-        <w:rPr>
-          <w:lang w:val="pt-PT"/>
-        </w:rPr>
-      </w:pPr>
-    </w:p>
-    <w:p>
-      <w:pPr>
-        <w:rPr>
-          <w:lang w:val="pt-PT"/>
-        </w:rPr>
-      </w:pPr>
-    </w:p>
-    <w:p>
-      <w:pPr>
-        <w:rPr>
-          <w:lang w:val="pt-PT"/>
-        </w:rPr>
-      </w:pPr>
-    </w:p>
-    <w:p>
-      <w:pPr>
-        <w:rPr>
-          <w:lang w:val="pt-PT"/>
-        </w:rPr>
-      </w:pPr>
-    </w:p>
-    <w:p>
-      <w:pPr>
-        <w:rPr>
-          <w:lang w:val="pt-PT"/>
-        </w:rPr>
-      </w:pPr>
-    </w:p>
-    <w:p>
-      <w:pPr>
-        <w:rPr>
-          <w:lang w:val="pt-PT"/>
-        </w:rPr>
-      </w:pPr>
-    </w:p>
-    <w:p>
-      <w:pPr>
-        <w:rPr>
-          <w:lang w:val="pt-PT"/>
-        </w:rPr>
-      </w:pPr>
-    </w:p>
-    <w:p>
-      <w:pPr>
-        <w:rPr>
-          <w:lang w:val="pt-PT"/>
-        </w:rPr>
-      </w:pPr>
-    </w:p>
-    <w:p>
-      <w:pPr>
-        <w:rPr>
-          <w:lang w:val="pt-PT"/>
-        </w:rPr>
-      </w:pPr>
-    </w:p>
-    <w:p>
-      <w:pPr>
-        <w:rPr>
-          <w:lang w:val="pt-PT"/>
-        </w:rPr>
-      </w:pPr>
-    </w:p>
-    <w:p>
-      <w:pPr>
-        <w:rPr>
-          <w:lang w:val="pt-PT"/>
-        </w:rPr>
-      </w:pPr>
-    </w:p>
-    <w:p>
-      <w:pPr>
-        <w:rPr>
-          <w:lang w:val="pt-PT"/>
-        </w:rPr>
-      </w:pPr>
-    </w:p>
-    <w:p>
-      <w:pPr>
-        <w:pStyle w:val="Heading1"/>
-        <w:rPr>
-          <w:lang w:val="pt-PT"/>
-        </w:rPr>
-      </w:pPr>
-      <w:bookmarkStart w:id="14" w:name="_Toc119355862"/>
-      <w:r>
-        <w:rPr>
-          <w:lang w:val="pt-PT"/>
-        </w:rPr>
-        <w:t>Conclusão</w:t>
-      </w:r>
-      <w:bookmarkEnd w:id="14"/>
+      <w:bookmarkEnd w:id="10"/>
     </w:p>
     <w:sectPr>
       <w:headerReference w:type="default" r:id="rId12"/>
@@ -3715,11 +2107,11 @@
   <w:comment w:id="3" w:author="Filipa" w:date="2022-11-14T21:38:00Z" w:initials="F">
     <w:p>
       <w:pPr>
-        <w:pStyle w:val="CommentText"/>
-      </w:pPr>
-      <w:r>
-        <w:rPr>
-          <w:rStyle w:val="CommentReference"/>
+        <w:pStyle w:val="Textodecomentrio"/>
+      </w:pPr>
+      <w:r>
+        <w:rPr>
+          <w:rStyle w:val="Refdecomentrio"/>
         </w:rPr>
         <w:annotationRef/>
       </w:r>
@@ -3728,44 +2120,6 @@
           <w:lang w:val="pt-PT"/>
         </w:rPr>
         <w:t>Itens, users, discount</w:t>
-      </w:r>
-    </w:p>
-  </w:comment>
-  <w:comment w:id="8" w:author="Filipa" w:date="2022-11-14T21:39:00Z" w:initials="F">
-    <w:p>
-      <w:pPr>
-        <w:pStyle w:val="CommentText"/>
-      </w:pPr>
-      <w:r>
-        <w:rPr>
-          <w:rStyle w:val="CommentReference"/>
-        </w:rPr>
-        <w:annotationRef/>
-      </w:r>
-      <w:r>
-        <w:rPr>
-          <w:lang w:val="pt-PT"/>
-        </w:rPr>
-        <w:t>Apenas validados, credenciais do utilizador</w:t>
-      </w:r>
-    </w:p>
-  </w:comment>
-  <w:comment w:id="9" w:author="Filipa" w:date="2022-11-14T21:40:00Z" w:initials="F">
-    <w:p>
-      <w:pPr>
-        <w:pStyle w:val="CommentText"/>
-      </w:pPr>
-      <w:r>
-        <w:rPr>
-          <w:rStyle w:val="CommentReference"/>
-        </w:rPr>
-        <w:annotationRef/>
-      </w:r>
-      <w:r>
-        <w:rPr>
-          <w:lang w:val="pt-PT"/>
-        </w:rPr>
-        <w:t>Backend e frontend</w:t>
       </w:r>
     </w:p>
   </w:comment>
@@ -3775,24 +2129,18 @@
 <file path=word/commentsExtended.xml><?xml version="1.0" encoding="utf-8"?>
 <w15:commentsEx xmlns:wpc="http://schemas.microsoft.com/office/word/2010/wordprocessingCanvas" xmlns:cx="http://schemas.microsoft.com/office/drawing/2014/chartex" xmlns:cx1="http://schemas.microsoft.com/office/drawing/2015/9/8/chartex" xmlns:cx2="http://schemas.microsoft.com/office/drawing/2015/10/21/chartex" xmlns:cx3="http://schemas.microsoft.com/office/drawing/2016/5/9/chartex" xmlns:cx4="http://schemas.microsoft.com/office/drawing/2016/5/10/chartex" xmlns:cx5="http://schemas.microsoft.com/office/drawing/2016/5/11/chartex" xmlns:cx6="http://schemas.microsoft.com/office/drawing/2016/5/12/chartex" xmlns:cx7="http://schemas.microsoft.com/office/drawing/2016/5/13/chartex" xmlns:cx8="http://schemas.microsoft.com/office/drawing/2016/5/14/chartex" xmlns:mc="http://schemas.openxmlformats.org/markup-compatibility/2006" xmlns:aink="http://schemas.microsoft.com/office/drawing/2016/ink" xmlns:am3d="http://schemas.microsoft.com/office/drawing/2017/model3d" xmlns:o="urn:schemas-microsoft-com:office:office" xmlns:oel="http://schemas.microsoft.com/office/2019/extlst" xmlns:r="http://schemas.openxmlformats.org/officeDocument/2006/relationships" xmlns:m="http://schemas.openxmlformats.org/officeDocument/2006/math" xmlns:v="urn:schemas-microsoft-com:vml" xmlns:wp14="http://schemas.microsoft.com/office/word/2010/wordprocessingDrawing" xmlns:wp="http://schemas.openxmlformats.org/drawingml/2006/wordprocessingDrawing" xmlns:w10="urn:schemas-microsoft-com:office:word" xmlns:w="http://schemas.openxmlformats.org/wordprocessingml/2006/main" xmlns:w14="http://schemas.microsoft.com/office/word/2010/wordml" xmlns:w15="http://schemas.microsoft.com/office/word/2012/wordml" xmlns:w16cex="http://schemas.microsoft.com/office/word/2018/wordml/cex" xmlns:w16cid="http://schemas.microsoft.com/office/word/2016/wordml/cid" xmlns:w16="http://schemas.microsoft.com/office/word/2018/wordml" xmlns:w16sdtdh="http://schemas.microsoft.com/office/word/2020/wordml/sdtdatahash" xmlns:w16se="http://schemas.microsoft.com/office/word/2015/wordml/symex" xmlns:wpg="http://schemas.microsoft.com/office/word/2010/wordprocessingGroup" xmlns:wpi="http://schemas.microsoft.com/office/word/2010/wordprocessingInk" xmlns:wne="http://schemas.microsoft.com/office/word/2006/wordml" xmlns:wps="http://schemas.microsoft.com/office/word/2010/wordprocessingShape" mc:Ignorable="w14 w15 w16se w16cid w16 w16cex w16sdtdh wp14">
   <w15:commentEx w15:paraId="7C8974DE" w15:done="0"/>
-  <w15:commentEx w15:paraId="701B0F91" w15:done="0"/>
-  <w15:commentEx w15:paraId="013B9235" w15:paraIdParent="701B0F91" w15:done="0"/>
 </w15:commentsEx>
 </file>
 
 <file path=word/commentsExtensible.xml><?xml version="1.0" encoding="utf-8"?>
 <w16cex:commentsExtensible xmlns:wpc="http://schemas.microsoft.com/office/word/2010/wordprocessingCanvas" xmlns:cx="http://schemas.microsoft.com/office/drawing/2014/chartex" xmlns:cx1="http://schemas.microsoft.com/office/drawing/2015/9/8/chartex" xmlns:cx2="http://schemas.microsoft.com/office/drawing/2015/10/21/chartex" xmlns:cx3="http://schemas.microsoft.com/office/drawing/2016/5/9/chartex" xmlns:cx4="http://schemas.microsoft.com/office/drawing/2016/5/10/chartex" xmlns:cx5="http://schemas.microsoft.com/office/drawing/2016/5/11/chartex" xmlns:cx6="http://schemas.microsoft.com/office/drawing/2016/5/12/chartex" xmlns:cx7="http://schemas.microsoft.com/office/drawing/2016/5/13/chartex" xmlns:cx8="http://schemas.microsoft.com/office/drawing/2016/5/14/chartex" xmlns:mc="http://schemas.openxmlformats.org/markup-compatibility/2006" xmlns:aink="http://schemas.microsoft.com/office/drawing/2016/ink" xmlns:am3d="http://schemas.microsoft.com/office/drawing/2017/model3d" xmlns:o="urn:schemas-microsoft-com:office:office" xmlns:oel="http://schemas.microsoft.com/office/2019/extlst" xmlns:r="http://schemas.openxmlformats.org/officeDocument/2006/relationships" xmlns:m="http://schemas.openxmlformats.org/officeDocument/2006/math" xmlns:v="urn:schemas-microsoft-com:vml" xmlns:wp14="http://schemas.microsoft.com/office/word/2010/wordprocessingDrawing" xmlns:wp="http://schemas.openxmlformats.org/drawingml/2006/wordprocessingDrawing" xmlns:w10="urn:schemas-microsoft-com:office:word" xmlns:w="http://schemas.openxmlformats.org/wordprocessingml/2006/main" xmlns:w14="http://schemas.microsoft.com/office/word/2010/wordml" xmlns:w15="http://schemas.microsoft.com/office/word/2012/wordml" xmlns:w16cex="http://schemas.microsoft.com/office/word/2018/wordml/cex" xmlns:w16cid="http://schemas.microsoft.com/office/word/2016/wordml/cid" xmlns:w16="http://schemas.microsoft.com/office/word/2018/wordml" xmlns:w16sdtdh="http://schemas.microsoft.com/office/word/2020/wordml/sdtdatahash" xmlns:w16se="http://schemas.microsoft.com/office/word/2015/wordml/symex" xmlns:wpg="http://schemas.microsoft.com/office/word/2010/wordprocessingGroup" xmlns:wpi="http://schemas.microsoft.com/office/word/2010/wordprocessingInk" xmlns:wne="http://schemas.microsoft.com/office/word/2006/wordml" xmlns:wps="http://schemas.microsoft.com/office/word/2010/wordprocessingShape" mc:Ignorable="w14 w15 w16se w16cid w16 w16cex w16sdtdh wp14">
   <w16cex:commentExtensible w16cex:durableId="271D33C2" w16cex:dateUtc="2022-11-14T21:38:00Z"/>
-  <w16cex:commentExtensible w16cex:durableId="271D3427" w16cex:dateUtc="2022-11-14T21:39:00Z"/>
-  <w16cex:commentExtensible w16cex:durableId="271D343A" w16cex:dateUtc="2022-11-14T21:40:00Z"/>
 </w16cex:commentsExtensible>
 </file>
 
 <file path=word/commentsIds.xml><?xml version="1.0" encoding="utf-8"?>
 <w16cid:commentsIds xmlns:wpc="http://schemas.microsoft.com/office/word/2010/wordprocessingCanvas" xmlns:cx="http://schemas.microsoft.com/office/drawing/2014/chartex" xmlns:cx1="http://schemas.microsoft.com/office/drawing/2015/9/8/chartex" xmlns:cx2="http://schemas.microsoft.com/office/drawing/2015/10/21/chartex" xmlns:cx3="http://schemas.microsoft.com/office/drawing/2016/5/9/chartex" xmlns:cx4="http://schemas.microsoft.com/office/drawing/2016/5/10/chartex" xmlns:cx5="http://schemas.microsoft.com/office/drawing/2016/5/11/chartex" xmlns:cx6="http://schemas.microsoft.com/office/drawing/2016/5/12/chartex" xmlns:cx7="http://schemas.microsoft.com/office/drawing/2016/5/13/chartex" xmlns:cx8="http://schemas.microsoft.com/office/drawing/2016/5/14/chartex" xmlns:mc="http://schemas.openxmlformats.org/markup-compatibility/2006" xmlns:aink="http://schemas.microsoft.com/office/drawing/2016/ink" xmlns:am3d="http://schemas.microsoft.com/office/drawing/2017/model3d" xmlns:o="urn:schemas-microsoft-com:office:office" xmlns:oel="http://schemas.microsoft.com/office/2019/extlst" xmlns:r="http://schemas.openxmlformats.org/officeDocument/2006/relationships" xmlns:m="http://schemas.openxmlformats.org/officeDocument/2006/math" xmlns:v="urn:schemas-microsoft-com:vml" xmlns:wp14="http://schemas.microsoft.com/office/word/2010/wordprocessingDrawing" xmlns:wp="http://schemas.openxmlformats.org/drawingml/2006/wordprocessingDrawing" xmlns:w10="urn:schemas-microsoft-com:office:word" xmlns:w="http://schemas.openxmlformats.org/wordprocessingml/2006/main" xmlns:w14="http://schemas.microsoft.com/office/word/2010/wordml" xmlns:w15="http://schemas.microsoft.com/office/word/2012/wordml" xmlns:w16cex="http://schemas.microsoft.com/office/word/2018/wordml/cex" xmlns:w16cid="http://schemas.microsoft.com/office/word/2016/wordml/cid" xmlns:w16="http://schemas.microsoft.com/office/word/2018/wordml" xmlns:w16sdtdh="http://schemas.microsoft.com/office/word/2020/wordml/sdtdatahash" xmlns:w16se="http://schemas.microsoft.com/office/word/2015/wordml/symex" xmlns:wpg="http://schemas.microsoft.com/office/word/2010/wordprocessingGroup" xmlns:wpi="http://schemas.microsoft.com/office/word/2010/wordprocessingInk" xmlns:wne="http://schemas.microsoft.com/office/word/2006/wordml" xmlns:wps="http://schemas.microsoft.com/office/word/2010/wordprocessingShape" mc:Ignorable="w14 w15 w16se w16cid w16 w16cex w16sdtdh wp14">
   <w16cid:commentId w16cid:paraId="7C8974DE" w16cid:durableId="271D33C2"/>
-  <w16cid:commentId w16cid:paraId="701B0F91" w16cid:durableId="271D3427"/>
-  <w16cid:commentId w16cid:paraId="013B9235" w16cid:durableId="271D343A"/>
 </w16cid:commentsIds>
 </file>
 
@@ -3831,10 +2179,11 @@
         <w:docPartUnique/>
       </w:docPartObj>
     </w:sdtPr>
+    <w:sdtEndPr/>
     <w:sdtContent>
       <w:p>
         <w:pPr>
-          <w:pStyle w:val="Footer"/>
+          <w:pStyle w:val="Rodap"/>
         </w:pPr>
         <w:r>
           <w:rPr>
@@ -3903,7 +2252,7 @@
                           <w:txbxContent>
                             <w:p>
                               <w:pPr>
-                                <w:pStyle w:val="Footer"/>
+                                <w:pStyle w:val="Rodap"/>
                                 <w:pBdr>
                                   <w:top w:val="single" w:sz="12" w:space="1" w:color="A5A5A5" w:themeColor="accent3"/>
                                   <w:bottom w:val="single" w:sz="48" w:space="1" w:color="A5A5A5" w:themeColor="accent3"/>
@@ -3974,12 +2323,12 @@
                   </v:formulas>
                   <v:path gradientshapeok="t" limo="10800,10800" o:connecttype="custom" o:connectlocs="@8,0;0,@9;@8,@7;@6,@9" textboxrect="@3,@3,@4,@5"/>
                 </v:shapetype>
-                <v:shape id="Fluxograma: Processo Alternativo 5" o:spid="_x0000_s1026" type="#_x0000_t176" style="position:absolute;margin-left:0;margin-top:0;width:40.35pt;height:34.75pt;z-index:251660288;visibility:visible;mso-wrap-style:square;mso-width-percent:0;mso-height-percent:0;mso-wrap-distance-left:9pt;mso-wrap-distance-top:0;mso-wrap-distance-right:9pt;mso-wrap-distance-bottom:0;mso-position-horizontal:center;mso-position-horizontal-relative:right-margin-area;mso-position-vertical:center;mso-position-vertical-relative:bottom-margin-area;mso-width-percent:0;mso-height-percent:0;mso-width-relative:page;mso-height-relative:page;v-text-anchor:top" o:gfxdata="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" filled="f" fillcolor="#5c83b4" stroked="f" strokecolor="#737373">
+                <v:shape id="Fluxograma: Processo Alternativo 5" o:spid="_x0000_s1026" type="#_x0000_t176" style="position:absolute;margin-left:0;margin-top:0;width:40.35pt;height:34.75pt;z-index:251660288;visibility:visible;mso-wrap-style:square;mso-width-percent:0;mso-height-percent:0;mso-wrap-distance-left:9pt;mso-wrap-distance-top:0;mso-wrap-distance-right:9pt;mso-wrap-distance-bottom:0;mso-position-horizontal:center;mso-position-horizontal-relative:right-margin-area;mso-position-vertical:center;mso-position-vertical-relative:bottom-margin-area;mso-width-percent:0;mso-height-percent:0;mso-width-relative:page;mso-height-relative:page;v-text-anchor:top" o:gfxdata="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" filled="f" fillcolor="#5c83b4" stroked="f" strokecolor="#737373">
                   <v:textbox>
                     <w:txbxContent>
                       <w:p>
                         <w:pPr>
-                          <w:pStyle w:val="Footer"/>
+                          <w:pStyle w:val="Rodap"/>
                           <w:pBdr>
                             <w:top w:val="single" w:sz="12" w:space="1" w:color="A5A5A5" w:themeColor="accent3"/>
                             <w:bottom w:val="single" w:sz="48" w:space="1" w:color="A5A5A5" w:themeColor="accent3"/>
@@ -4058,7 +2407,7 @@
 <w:hdr xmlns:wpc="http://schemas.microsoft.com/office/word/2010/wordprocessingCanvas" xmlns:cx="http://schemas.microsoft.com/office/drawing/2014/chartex" xmlns:cx1="http://schemas.microsoft.com/office/drawing/2015/9/8/chartex" xmlns:cx2="http://schemas.microsoft.com/office/drawing/2015/10/21/chartex" xmlns:cx3="http://schemas.microsoft.com/office/drawing/2016/5/9/chartex" xmlns:cx4="http://schemas.microsoft.com/office/drawing/2016/5/10/chartex" xmlns:cx5="http://schemas.microsoft.com/office/drawing/2016/5/11/chartex" xmlns:cx6="http://schemas.microsoft.com/office/drawing/2016/5/12/chartex" xmlns:cx7="http://schemas.microsoft.com/office/drawing/2016/5/13/chartex" xmlns:cx8="http://schemas.microsoft.com/office/drawing/2016/5/14/chartex" xmlns:mc="http://schemas.openxmlformats.org/markup-compatibility/2006" xmlns:aink="http://schemas.microsoft.com/office/drawing/2016/ink" xmlns:am3d="http://schemas.microsoft.com/office/drawing/2017/model3d" xmlns:o="urn:schemas-microsoft-com:office:office" xmlns:oel="http://schemas.microsoft.com/office/2019/extlst" xmlns:r="http://schemas.openxmlformats.org/officeDocument/2006/relationships" xmlns:m="http://schemas.openxmlformats.org/officeDocument/2006/math" xmlns:v="urn:schemas-microsoft-com:vml" xmlns:wp14="http://schemas.microsoft.com/office/word/2010/wordprocessingDrawing" xmlns:wp="http://schemas.openxmlformats.org/drawingml/2006/wordprocessingDrawing" xmlns:w10="urn:schemas-microsoft-com:office:word" xmlns:w="http://schemas.openxmlformats.org/wordprocessingml/2006/main" xmlns:w14="http://schemas.microsoft.com/office/word/2010/wordml" xmlns:w15="http://schemas.microsoft.com/office/word/2012/wordml" xmlns:w16cex="http://schemas.microsoft.com/office/word/2018/wordml/cex" xmlns:w16cid="http://schemas.microsoft.com/office/word/2016/wordml/cid" xmlns:w16="http://schemas.microsoft.com/office/word/2018/wordml" xmlns:w16sdtdh="http://schemas.microsoft.com/office/word/2020/wordml/sdtdatahash" xmlns:w16se="http://schemas.microsoft.com/office/word/2015/wordml/symex" xmlns:wpg="http://schemas.microsoft.com/office/word/2010/wordprocessingGroup" xmlns:wpi="http://schemas.microsoft.com/office/word/2010/wordprocessingInk" xmlns:wne="http://schemas.microsoft.com/office/word/2006/wordml" xmlns:wps="http://schemas.microsoft.com/office/word/2010/wordprocessingShape" mc:Ignorable="w14 w15 w16se w16cid w16 w16cex w16sdtdh wp14">
   <w:p>
     <w:pPr>
-      <w:pStyle w:val="Header"/>
+      <w:pStyle w:val="Cabealho"/>
     </w:pPr>
     <w:r>
       <w:rPr>
@@ -4127,7 +2476,7 @@
     <w:lvl w:ilvl="0" w:tplc="7E8432A2">
       <w:start w:val="1"/>
       <w:numFmt w:val="decimal"/>
-      <w:pStyle w:val="Heading1"/>
+      <w:pStyle w:val="Ttulo1"/>
       <w:lvlText w:val="%1."/>
       <w:lvlJc w:val="left"/>
       <w:pPr>
@@ -4920,11 +3269,11 @@
     <w:name w:val="Normal"/>
     <w:qFormat/>
   </w:style>
-  <w:style w:type="paragraph" w:styleId="Heading1">
+  <w:style w:type="paragraph" w:styleId="Ttulo1">
     <w:name w:val="heading 1"/>
     <w:basedOn w:val="Normal"/>
     <w:next w:val="Normal"/>
-    <w:link w:val="Heading1Char"/>
+    <w:link w:val="Ttulo1Carter"/>
     <w:uiPriority w:val="9"/>
     <w:qFormat/>
     <w:rsid w:val="00B204BB"/>
@@ -4945,11 +3294,11 @@
       <w:szCs w:val="32"/>
     </w:rPr>
   </w:style>
-  <w:style w:type="paragraph" w:styleId="Heading2">
+  <w:style w:type="paragraph" w:styleId="Ttulo2">
     <w:name w:val="heading 2"/>
-    <w:basedOn w:val="Heading1"/>
+    <w:basedOn w:val="Ttulo1"/>
     <w:next w:val="Normal"/>
-    <w:link w:val="Heading2Char"/>
+    <w:link w:val="Ttulo2Carter"/>
     <w:uiPriority w:val="9"/>
     <w:unhideWhenUsed/>
     <w:qFormat/>
@@ -4967,13 +3316,13 @@
       <w:szCs w:val="26"/>
     </w:rPr>
   </w:style>
-  <w:style w:type="character" w:default="1" w:styleId="DefaultParagraphFont">
+  <w:style w:type="character" w:default="1" w:styleId="Tipodeletrapredefinidodopargrafo">
     <w:name w:val="Default Paragraph Font"/>
     <w:uiPriority w:val="1"/>
     <w:semiHidden/>
     <w:unhideWhenUsed/>
   </w:style>
-  <w:style w:type="table" w:default="1" w:styleId="TableNormal">
+  <w:style w:type="table" w:default="1" w:styleId="Tabelanormal">
     <w:name w:val="Normal Table"/>
     <w:uiPriority w:val="99"/>
     <w:semiHidden/>
@@ -4988,16 +3337,16 @@
       </w:tblCellMar>
     </w:tblPr>
   </w:style>
-  <w:style w:type="numbering" w:default="1" w:styleId="NoList">
+  <w:style w:type="numbering" w:default="1" w:styleId="Semlista">
     <w:name w:val="No List"/>
     <w:uiPriority w:val="99"/>
     <w:semiHidden/>
     <w:unhideWhenUsed/>
   </w:style>
-  <w:style w:type="paragraph" w:styleId="Header">
+  <w:style w:type="paragraph" w:styleId="Cabealho">
     <w:name w:val="header"/>
     <w:basedOn w:val="Normal"/>
-    <w:link w:val="HeaderChar"/>
+    <w:link w:val="CabealhoCarter"/>
     <w:uiPriority w:val="99"/>
     <w:unhideWhenUsed/>
     <w:rsid w:val="00B204BB"/>
@@ -5009,17 +3358,17 @@
       <w:spacing w:after="0" w:line="240" w:lineRule="auto"/>
     </w:pPr>
   </w:style>
-  <w:style w:type="character" w:customStyle="1" w:styleId="HeaderChar">
-    <w:name w:val="Header Char"/>
-    <w:basedOn w:val="DefaultParagraphFont"/>
-    <w:link w:val="Header"/>
+  <w:style w:type="character" w:customStyle="1" w:styleId="CabealhoCarter">
+    <w:name w:val="Cabeçalho Caráter"/>
+    <w:basedOn w:val="Tipodeletrapredefinidodopargrafo"/>
+    <w:link w:val="Cabealho"/>
     <w:uiPriority w:val="99"/>
     <w:rsid w:val="00B204BB"/>
   </w:style>
-  <w:style w:type="paragraph" w:styleId="Footer">
+  <w:style w:type="paragraph" w:styleId="Rodap">
     <w:name w:val="footer"/>
     <w:basedOn w:val="Normal"/>
-    <w:link w:val="FooterChar"/>
+    <w:link w:val="RodapCarter"/>
     <w:uiPriority w:val="99"/>
     <w:unhideWhenUsed/>
     <w:rsid w:val="00B204BB"/>
@@ -5031,17 +3380,17 @@
       <w:spacing w:after="0" w:line="240" w:lineRule="auto"/>
     </w:pPr>
   </w:style>
-  <w:style w:type="character" w:customStyle="1" w:styleId="FooterChar">
-    <w:name w:val="Footer Char"/>
-    <w:basedOn w:val="DefaultParagraphFont"/>
-    <w:link w:val="Footer"/>
+  <w:style w:type="character" w:customStyle="1" w:styleId="RodapCarter">
+    <w:name w:val="Rodapé Caráter"/>
+    <w:basedOn w:val="Tipodeletrapredefinidodopargrafo"/>
+    <w:link w:val="Rodap"/>
     <w:uiPriority w:val="99"/>
     <w:rsid w:val="00B204BB"/>
   </w:style>
-  <w:style w:type="character" w:customStyle="1" w:styleId="Heading1Char">
-    <w:name w:val="Heading 1 Char"/>
-    <w:basedOn w:val="DefaultParagraphFont"/>
-    <w:link w:val="Heading1"/>
+  <w:style w:type="character" w:customStyle="1" w:styleId="Ttulo1Carter">
+    <w:name w:val="Título 1 Caráter"/>
+    <w:basedOn w:val="Tipodeletrapredefinidodopargrafo"/>
+    <w:link w:val="Ttulo1"/>
     <w:uiPriority w:val="9"/>
     <w:rsid w:val="00B204BB"/>
     <w:rPr>
@@ -5052,9 +3401,9 @@
       <w:szCs w:val="32"/>
     </w:rPr>
   </w:style>
-  <w:style w:type="paragraph" w:styleId="TOCHeading">
+  <w:style w:type="paragraph" w:styleId="Cabealhodondice">
     <w:name w:val="TOC Heading"/>
-    <w:basedOn w:val="Heading1"/>
+    <w:basedOn w:val="Ttulo1"/>
     <w:next w:val="Normal"/>
     <w:uiPriority w:val="39"/>
     <w:unhideWhenUsed/>
@@ -5064,10 +3413,10 @@
       <w:outlineLvl w:val="9"/>
     </w:pPr>
   </w:style>
-  <w:style w:type="character" w:customStyle="1" w:styleId="Heading2Char">
-    <w:name w:val="Heading 2 Char"/>
-    <w:basedOn w:val="DefaultParagraphFont"/>
-    <w:link w:val="Heading2"/>
+  <w:style w:type="character" w:customStyle="1" w:styleId="Ttulo2Carter">
+    <w:name w:val="Título 2 Caráter"/>
+    <w:basedOn w:val="Tipodeletrapredefinidodopargrafo"/>
+    <w:link w:val="Ttulo2"/>
     <w:uiPriority w:val="9"/>
     <w:rsid w:val="007B2395"/>
     <w:rPr>
@@ -5077,7 +3426,7 @@
       <w:szCs w:val="26"/>
     </w:rPr>
   </w:style>
-  <w:style w:type="paragraph" w:styleId="ListParagraph">
+  <w:style w:type="paragraph" w:styleId="PargrafodaLista">
     <w:name w:val="List Paragraph"/>
     <w:basedOn w:val="Normal"/>
     <w:uiPriority w:val="34"/>
@@ -5088,7 +3437,7 @@
       <w:contextualSpacing/>
     </w:pPr>
   </w:style>
-  <w:style w:type="paragraph" w:styleId="TOC2">
+  <w:style w:type="paragraph" w:styleId="ndice2">
     <w:name w:val="toc 2"/>
     <w:basedOn w:val="Normal"/>
     <w:next w:val="Normal"/>
@@ -5101,7 +3450,7 @@
       <w:ind w:left="220"/>
     </w:pPr>
   </w:style>
-  <w:style w:type="paragraph" w:styleId="TOC1">
+  <w:style w:type="paragraph" w:styleId="ndice1">
     <w:name w:val="toc 1"/>
     <w:basedOn w:val="Normal"/>
     <w:next w:val="Normal"/>
@@ -5113,9 +3462,9 @@
       <w:spacing w:after="100"/>
     </w:pPr>
   </w:style>
-  <w:style w:type="character" w:styleId="Hyperlink">
+  <w:style w:type="character" w:styleId="Hiperligao">
     <w:name w:val="Hyperlink"/>
-    <w:basedOn w:val="DefaultParagraphFont"/>
+    <w:basedOn w:val="Tipodeletrapredefinidodopargrafo"/>
     <w:uiPriority w:val="99"/>
     <w:unhideWhenUsed/>
     <w:rsid w:val="001F3319"/>
@@ -5124,9 +3473,9 @@
       <w:u w:val="single"/>
     </w:rPr>
   </w:style>
-  <w:style w:type="character" w:styleId="CommentReference">
+  <w:style w:type="character" w:styleId="Refdecomentrio">
     <w:name w:val="annotation reference"/>
-    <w:basedOn w:val="DefaultParagraphFont"/>
+    <w:basedOn w:val="Tipodeletrapredefinidodopargrafo"/>
     <w:uiPriority w:val="99"/>
     <w:semiHidden/>
     <w:unhideWhenUsed/>
@@ -5136,10 +3485,10 @@
       <w:szCs w:val="16"/>
     </w:rPr>
   </w:style>
-  <w:style w:type="paragraph" w:styleId="CommentText">
+  <w:style w:type="paragraph" w:styleId="Textodecomentrio">
     <w:name w:val="annotation text"/>
     <w:basedOn w:val="Normal"/>
-    <w:link w:val="CommentTextChar"/>
+    <w:link w:val="TextodecomentrioCarter"/>
     <w:uiPriority w:val="99"/>
     <w:unhideWhenUsed/>
     <w:rsid w:val="00620B95"/>
@@ -5151,10 +3500,10 @@
       <w:szCs w:val="20"/>
     </w:rPr>
   </w:style>
-  <w:style w:type="character" w:customStyle="1" w:styleId="CommentTextChar">
-    <w:name w:val="Comment Text Char"/>
-    <w:basedOn w:val="DefaultParagraphFont"/>
-    <w:link w:val="CommentText"/>
+  <w:style w:type="character" w:customStyle="1" w:styleId="TextodecomentrioCarter">
+    <w:name w:val="Texto de comentário Caráter"/>
+    <w:basedOn w:val="Tipodeletrapredefinidodopargrafo"/>
+    <w:link w:val="Textodecomentrio"/>
     <w:uiPriority w:val="99"/>
     <w:rsid w:val="00620B95"/>
     <w:rPr>
@@ -5162,11 +3511,11 @@
       <w:szCs w:val="20"/>
     </w:rPr>
   </w:style>
-  <w:style w:type="paragraph" w:styleId="CommentSubject">
+  <w:style w:type="paragraph" w:styleId="Assuntodecomentrio">
     <w:name w:val="annotation subject"/>
-    <w:basedOn w:val="CommentText"/>
-    <w:next w:val="CommentText"/>
-    <w:link w:val="CommentSubjectChar"/>
+    <w:basedOn w:val="Textodecomentrio"/>
+    <w:next w:val="Textodecomentrio"/>
+    <w:link w:val="AssuntodecomentrioCarter"/>
     <w:uiPriority w:val="99"/>
     <w:semiHidden/>
     <w:unhideWhenUsed/>
@@ -5176,10 +3525,10 @@
       <w:bCs/>
     </w:rPr>
   </w:style>
-  <w:style w:type="character" w:customStyle="1" w:styleId="CommentSubjectChar">
-    <w:name w:val="Comment Subject Char"/>
-    <w:basedOn w:val="CommentTextChar"/>
-    <w:link w:val="CommentSubject"/>
+  <w:style w:type="character" w:customStyle="1" w:styleId="AssuntodecomentrioCarter">
+    <w:name w:val="Assunto de comentário Caráter"/>
+    <w:basedOn w:val="TextodecomentrioCarter"/>
+    <w:link w:val="Assuntodecomentrio"/>
     <w:uiPriority w:val="99"/>
     <w:semiHidden/>
     <w:rsid w:val="00620B95"/>

</xml_diff>